<commit_message>
Fixed bug in clearing LGR models.
</commit_message>
<xml_diff>
--- a/ModelMuse/Beta/doc/ModelMuse/ModelMuse Beta 5.docx
+++ b/ModelMuse/Beta/doc/ModelMuse/ModelMuse Beta 5.docx
@@ -30,12 +30,21 @@
       <w:r>
         <w:t xml:space="preserve">If the user wishes PEST to assign values to an array during the calibration process, the user selects the corresponding data set in the </w:t>
       </w:r>
-      <w:r>
-        <w:rPr>
-          <w:b/>
-          <w:bCs/>
-        </w:rPr>
-        <w:t>Data|Edit Data Sets</w:t>
+      <w:proofErr w:type="spellStart"/>
+      <w:r>
+        <w:rPr>
+          <w:b/>
+          <w:bCs/>
+        </w:rPr>
+        <w:t>Data|Edit</w:t>
+      </w:r>
+      <w:proofErr w:type="spellEnd"/>
+      <w:r>
+        <w:rPr>
+          <w:b/>
+          <w:bCs/>
+        </w:rPr>
+        <w:t xml:space="preserve"> Data Sets</w:t>
       </w:r>
       <w:r>
         <w:t xml:space="preserve"> dialog box. If the corresponding data set is eligible for PEST calibration, a </w:t>
@@ -74,6 +83,17 @@
       </w:r>
       <w:r>
         <w:t xml:space="preserve"> data set.</w:t>
+      </w:r>
+      <w:r>
+        <w:t xml:space="preserve"> The name of the new data set will be the same as the original data set with “_</w:t>
+      </w:r>
+      <w:proofErr w:type="spellStart"/>
+      <w:r>
+        <w:t>Parameter_Names</w:t>
+      </w:r>
+      <w:proofErr w:type="spellEnd"/>
+      <w:r>
+        <w:t>” appended to it.</w:t>
       </w:r>
     </w:p>
     <w:p>
@@ -125,10 +145,10 @@
           <w:noProof/>
         </w:rPr>
         <w:drawing>
-          <wp:inline distT="0" distB="0" distL="0" distR="0" wp14:anchorId="077D1F65" wp14:editId="1C8EE1CB">
-            <wp:extent cx="2838450" cy="2203136"/>
+          <wp:inline distT="0" distB="0" distL="0" distR="0" wp14:anchorId="71A5D121" wp14:editId="55A2101C">
+            <wp:extent cx="2838450" cy="2203135"/>
             <wp:effectExtent l="0" t="0" r="0" b="6985"/>
-            <wp:docPr id="16" name="Picture 16"/>
+            <wp:docPr id="14" name="Picture 14"/>
             <wp:cNvGraphicFramePr>
               <a:graphicFrameLocks xmlns:a="http://schemas.openxmlformats.org/drawingml/2006/main" noChangeAspect="1"/>
             </wp:cNvGraphicFramePr>
@@ -148,7 +168,7 @@
                   <pic:spPr>
                     <a:xfrm>
                       <a:off x="0" y="0"/>
-                      <a:ext cx="2875228" cy="2231682"/>
+                      <a:ext cx="2887112" cy="2240905"/>
                     </a:xfrm>
                     <a:prstGeom prst="rect">
                       <a:avLst/>
@@ -165,12 +185,21 @@
       <w:r>
         <w:t xml:space="preserve">After the user has defined parameters in the </w:t>
       </w:r>
-      <w:r>
-        <w:rPr>
-          <w:b/>
-          <w:bCs/>
-        </w:rPr>
-        <w:t>Model|Manage Parameters</w:t>
+      <w:proofErr w:type="spellStart"/>
+      <w:r>
+        <w:rPr>
+          <w:b/>
+          <w:bCs/>
+        </w:rPr>
+        <w:t>Model|Manage</w:t>
+      </w:r>
+      <w:proofErr w:type="spellEnd"/>
+      <w:r>
+        <w:rPr>
+          <w:b/>
+          <w:bCs/>
+        </w:rPr>
+        <w:t xml:space="preserve"> Parameters</w:t>
       </w:r>
       <w:r>
         <w:t xml:space="preserve"> dialog box,</w:t>
@@ -179,13 +208,36 @@
         <w:t xml:space="preserve"> the user can assign the parameter names to </w:t>
       </w:r>
       <w:r>
+        <w:t xml:space="preserve">the </w:t>
+      </w:r>
+      <w:r>
         <w:t>data set</w:t>
       </w:r>
       <w:r>
-        <w:t xml:space="preserve"> using either default formulas for the Parameter_Names data set or objects.</w:t>
-      </w:r>
-      <w:r>
-        <w:t xml:space="preserve"> When exporting model input files, ModelMuse will create scripts for the program PLPROC that will substitute parameter values into the array. Each time PEST runs the model, these scripts will be modified to include the current values of the parameters that PEST is testing.</w:t>
+        <w:t xml:space="preserve"> using either</w:t>
+      </w:r>
+      <w:r>
+        <w:t xml:space="preserve"> objects or the</w:t>
+      </w:r>
+      <w:r>
+        <w:t xml:space="preserve"> default formula for the </w:t>
+      </w:r>
+      <w:proofErr w:type="spellStart"/>
+      <w:r>
+        <w:t>Parameter_Names</w:t>
+      </w:r>
+      <w:proofErr w:type="spellEnd"/>
+      <w:r>
+        <w:t xml:space="preserve"> data set.</w:t>
+      </w:r>
+      <w:r>
+        <w:t xml:space="preserve"> When exporting model input files, ModelMuse will create scripts for the program PLPROC that will substitute parameter values into the array.</w:t>
+      </w:r>
+      <w:r>
+        <w:t xml:space="preserve"> (PLPROC is available from the PEST web site.)</w:t>
+      </w:r>
+      <w:r>
+        <w:t xml:space="preserve"> Each time PEST runs the model, these scripts will be modified to include the current values of the parameters that PEST is testing.</w:t>
       </w:r>
     </w:p>
     <w:p>
@@ -214,12 +266,21 @@
       <w:r>
         <w:t xml:space="preserve"> for a parameter in the </w:t>
       </w:r>
-      <w:r>
-        <w:rPr>
-          <w:b/>
-          <w:bCs/>
-        </w:rPr>
-        <w:t>Model|Manage Parameters</w:t>
+      <w:proofErr w:type="spellStart"/>
+      <w:r>
+        <w:rPr>
+          <w:b/>
+          <w:bCs/>
+        </w:rPr>
+        <w:t>Model|Manage</w:t>
+      </w:r>
+      <w:proofErr w:type="spellEnd"/>
+      <w:r>
+        <w:rPr>
+          <w:b/>
+          <w:bCs/>
+        </w:rPr>
+        <w:t xml:space="preserve"> Parameters</w:t>
       </w:r>
       <w:r>
         <w:t xml:space="preserve"> dialog box. If that option is selected, instead of substituting the parameter value, interpolation among pilot points will be used to assign values to the data set</w:t>
@@ -240,12 +301,21 @@
       <w:r>
         <w:t xml:space="preserve"> defined in the </w:t>
       </w:r>
-      <w:r>
-        <w:rPr>
-          <w:b/>
-          <w:bCs/>
-        </w:rPr>
-        <w:t>Model|Pest Properties</w:t>
+      <w:proofErr w:type="spellStart"/>
+      <w:r>
+        <w:rPr>
+          <w:b/>
+          <w:bCs/>
+        </w:rPr>
+        <w:t>Model|Pest</w:t>
+      </w:r>
+      <w:proofErr w:type="spellEnd"/>
+      <w:r>
+        <w:rPr>
+          <w:b/>
+          <w:bCs/>
+        </w:rPr>
+        <w:t xml:space="preserve"> Properties</w:t>
       </w:r>
       <w:r>
         <w:t xml:space="preserve"> dialog box. </w:t>
@@ -312,7 +382,49 @@
     </w:p>
     <w:p>
       <w:r>
-        <w:t>A value is defined for each selected pilot point, and these values are used to interpolate to the cells for which the corresponding parameter is used in the model. The initial value is supplied by ModelMuse and is either the value in the cell where the pilot point is located or the value of the closest cell to the pilot point for which the parameter is to be used. During the calibration process, PEST will modify the pilot point values so that different values are assigned to the model cells.</w:t>
+        <w:t xml:space="preserve">If the </w:t>
+      </w:r>
+      <w:r>
+        <w:rPr>
+          <w:b/>
+          <w:bCs/>
+        </w:rPr>
+        <w:t>Pilot point buffer</w:t>
+      </w:r>
+      <w:r>
+        <w:t xml:space="preserve"> </w:t>
+      </w:r>
+      <w:r>
+        <w:t>is greater than zero, pilot points outside the zone where the parameter is to applied will used in interpolating values to model cells. However, only values from within the parameter zone will be used in specifying the initial values of the pilot points. Locating pilot points outside the parameter zone facilitates interpolation of values at the edge of the parameter zone.</w:t>
+      </w:r>
+    </w:p>
+    <w:p>
+      <w:r>
+        <w:t>A value is defined for each selected pilot point, and these values are used to interpolate to the cells for which the corresponding parameter is used in the model. The initial value is supplied by ModelMuse</w:t>
+      </w:r>
+      <w:r>
+        <w:t>. If the cell is an active cell to which the parameter should be applied, the initial value will be the value of that cell.</w:t>
+      </w:r>
+      <w:r>
+        <w:t xml:space="preserve"> </w:t>
+      </w:r>
+      <w:r>
+        <w:t>Otherwise,</w:t>
+      </w:r>
+      <w:r>
+        <w:t xml:space="preserve"> the </w:t>
+      </w:r>
+      <w:r>
+        <w:t xml:space="preserve">initial value will be the </w:t>
+      </w:r>
+      <w:r>
+        <w:t xml:space="preserve">value in the cell of the closest </w:t>
+      </w:r>
+      <w:r>
+        <w:t xml:space="preserve">such </w:t>
+      </w:r>
+      <w:r>
+        <w:t>cell to the pilot point. During the calibration process, PEST will modify the pilot point values so that different values are assigned to the model cells.</w:t>
       </w:r>
     </w:p>
     <w:p>
@@ -337,7 +449,56 @@
         <w:t xml:space="preserve">. </w:t>
       </w:r>
       <w:r>
-        <w:t>These methods can each be used separately or together with other methods.</w:t>
+        <w:t xml:space="preserve">These methods can each be used separately or together with </w:t>
+      </w:r>
+      <w:r>
+        <w:t xml:space="preserve">the </w:t>
+      </w:r>
+      <w:r>
+        <w:t>other methods.</w:t>
+      </w:r>
+      <w:r>
+        <w:t xml:space="preserve"> Pilot points will be displayed on the top view of the model if PEST is active and the </w:t>
+      </w:r>
+      <w:r>
+        <w:rPr>
+          <w:b/>
+          <w:bCs/>
+        </w:rPr>
+        <w:t>Show candidate pilot points</w:t>
+      </w:r>
+      <w:r>
+        <w:t xml:space="preserve"> button is checked</w:t>
+      </w:r>
+      <w:r>
+        <w:t xml:space="preserve"> </w:t>
+      </w:r>
+      <w:bookmarkStart w:id="0" w:name="_GoBack"/>
+      <w:bookmarkEnd w:id="0"/>
+      <w:r>
+        <w:t xml:space="preserve">in the </w:t>
+      </w:r>
+      <w:proofErr w:type="spellStart"/>
+      <w:r>
+        <w:rPr>
+          <w:b/>
+          <w:bCs/>
+        </w:rPr>
+        <w:t>Model|Pest</w:t>
+      </w:r>
+      <w:proofErr w:type="spellEnd"/>
+      <w:r>
+        <w:rPr>
+          <w:b/>
+          <w:bCs/>
+        </w:rPr>
+        <w:t xml:space="preserve"> Properties</w:t>
+      </w:r>
+      <w:r>
+        <w:t xml:space="preserve"> dialog box</w:t>
+      </w:r>
+      <w:r>
+        <w:t>.</w:t>
       </w:r>
     </w:p>
     <w:p>
@@ -349,18 +510,30 @@
       </w:r>
     </w:p>
     <w:p>
+      <w:pPr>
+        <w:keepNext/>
+      </w:pPr>
       <w:r>
         <w:t>Regularly spaced pilot points arranged either in squares or equilateral triangles can be defined by specifying the desired pattern and pilot point spacing</w:t>
       </w:r>
       <w:r>
         <w:t xml:space="preserve"> in the </w:t>
       </w:r>
-      <w:r>
-        <w:rPr>
-          <w:b/>
-          <w:bCs/>
-        </w:rPr>
-        <w:t>Model|Pest Properties</w:t>
+      <w:proofErr w:type="spellStart"/>
+      <w:r>
+        <w:rPr>
+          <w:b/>
+          <w:bCs/>
+        </w:rPr>
+        <w:t>Model|Pest</w:t>
+      </w:r>
+      <w:proofErr w:type="spellEnd"/>
+      <w:r>
+        <w:rPr>
+          <w:b/>
+          <w:bCs/>
+        </w:rPr>
+        <w:t xml:space="preserve"> Properties</w:t>
       </w:r>
       <w:r>
         <w:t xml:space="preserve"> dialog box</w:t>
@@ -381,7 +554,7 @@
         <w:t xml:space="preserve">pilot points </w:t>
       </w:r>
       <w:r>
-        <w:t>may</w:t>
+        <w:t>will</w:t>
       </w:r>
       <w:r>
         <w:t xml:space="preserve"> lie outside the model grid or mesh.</w:t>
@@ -393,13 +566,81 @@
         <w:t>controls</w:t>
       </w:r>
       <w:r>
-        <w:t xml:space="preserve"> their position is through the </w:t>
+        <w:t xml:space="preserve"> their position through the </w:t>
       </w:r>
       <w:r>
         <w:t xml:space="preserve">selected </w:t>
       </w:r>
       <w:r>
-        <w:t xml:space="preserve">pattern and spacing. It is not possible to delete such pilot points individually. If the spacing is set to zero or the pattern is set to </w:t>
+        <w:rPr>
+          <w:b/>
+          <w:bCs/>
+        </w:rPr>
+        <w:t>P</w:t>
+      </w:r>
+      <w:r>
+        <w:rPr>
+          <w:b/>
+          <w:bCs/>
+        </w:rPr>
+        <w:t>attern</w:t>
+      </w:r>
+      <w:r>
+        <w:t xml:space="preserve"> and </w:t>
+      </w:r>
+      <w:r>
+        <w:rPr>
+          <w:b/>
+          <w:bCs/>
+        </w:rPr>
+        <w:t>Pilot point s</w:t>
+      </w:r>
+      <w:r>
+        <w:rPr>
+          <w:b/>
+          <w:bCs/>
+        </w:rPr>
+        <w:t>pacing</w:t>
+      </w:r>
+      <w:r>
+        <w:t xml:space="preserve">. It is not possible to delete such pilot points individually. If the </w:t>
+      </w:r>
+      <w:r>
+        <w:rPr>
+          <w:b/>
+          <w:bCs/>
+        </w:rPr>
+        <w:t>Pilot point s</w:t>
+      </w:r>
+      <w:r>
+        <w:rPr>
+          <w:b/>
+          <w:bCs/>
+        </w:rPr>
+        <w:t>pacing</w:t>
+      </w:r>
+      <w:r>
+        <w:t xml:space="preserve"> </w:t>
+      </w:r>
+      <w:r>
+        <w:t xml:space="preserve">is set to zero </w:t>
+      </w:r>
+      <w:r>
+        <w:lastRenderedPageBreak/>
+        <w:t xml:space="preserve">or the </w:t>
+      </w:r>
+      <w:r>
+        <w:rPr>
+          <w:b/>
+          <w:bCs/>
+        </w:rPr>
+        <w:t>Pattern</w:t>
+      </w:r>
+      <w:r>
+        <w:t xml:space="preserve"> </w:t>
+      </w:r>
+      <w:r>
+        <w:t xml:space="preserve">is set to </w:t>
       </w:r>
       <w:r>
         <w:t>“</w:t>
@@ -411,7 +652,30 @@
         <w:t>”</w:t>
       </w:r>
       <w:r>
-        <w:t>, pilot points will not be defined by this method. The spacing is typically at least several times larger than the cell size.</w:t>
+        <w:t xml:space="preserve">, pilot points will not be defined by this method. The </w:t>
+      </w:r>
+      <w:r>
+        <w:rPr>
+          <w:b/>
+          <w:bCs/>
+        </w:rPr>
+        <w:t>Pilot point s</w:t>
+      </w:r>
+      <w:r>
+        <w:rPr>
+          <w:b/>
+          <w:bCs/>
+        </w:rPr>
+        <w:t>pacing</w:t>
+      </w:r>
+      <w:r>
+        <w:t xml:space="preserve"> </w:t>
+      </w:r>
+      <w:r>
+        <w:t>is typically at least several times larger than the cell size.</w:t>
+      </w:r>
+      <w:r>
+        <w:t xml:space="preserve"> </w:t>
       </w:r>
     </w:p>
     <w:p>
@@ -420,9 +684,9 @@
           <w:noProof/>
         </w:rPr>
         <w:drawing>
-          <wp:inline distT="0" distB="0" distL="0" distR="0" wp14:anchorId="77BC7CED" wp14:editId="0E244237">
-            <wp:extent cx="3638550" cy="2520162"/>
-            <wp:effectExtent l="0" t="0" r="0" b="0"/>
+          <wp:inline distT="0" distB="0" distL="0" distR="0" wp14:anchorId="77BC7CED" wp14:editId="006197C6">
+            <wp:extent cx="2280992" cy="1579880"/>
+            <wp:effectExtent l="0" t="0" r="5080" b="1270"/>
             <wp:docPr id="4" name="Picture 4"/>
             <wp:cNvGraphicFramePr>
               <a:graphicFrameLocks xmlns:a="http://schemas.openxmlformats.org/drawingml/2006/main" noChangeAspect="1"/>
@@ -443,7 +707,7 @@
                   <pic:spPr>
                     <a:xfrm>
                       <a:off x="0" y="0"/>
-                      <a:ext cx="3639246" cy="2520644"/>
+                      <a:ext cx="2296249" cy="1590448"/>
                     </a:xfrm>
                     <a:prstGeom prst="rect">
                       <a:avLst/>
@@ -461,7 +725,6 @@
         <w:rPr>
           <w:noProof/>
         </w:rPr>
-        <w:lastRenderedPageBreak/>
         <w:drawing>
           <wp:inline distT="0" distB="0" distL="0" distR="0" wp14:anchorId="20CFC603" wp14:editId="0AF7F8CD">
             <wp:extent cx="2787650" cy="1801250"/>
@@ -544,6 +807,140 @@
     </w:p>
     <w:p>
       <w:r>
+        <w:t xml:space="preserve">The </w:t>
+      </w:r>
+      <w:r>
+        <w:rPr>
+          <w:b/>
+          <w:bCs/>
+        </w:rPr>
+        <w:t>Pattern</w:t>
+      </w:r>
+      <w:r>
+        <w:t xml:space="preserve"> can</w:t>
+      </w:r>
+      <w:r>
+        <w:t xml:space="preserve"> be either </w:t>
+      </w:r>
+      <w:r>
+        <w:rPr>
+          <w:b/>
+          <w:bCs/>
+        </w:rPr>
+        <w:t>Square</w:t>
+      </w:r>
+      <w:r>
+        <w:t xml:space="preserve"> or </w:t>
+      </w:r>
+      <w:r>
+        <w:rPr>
+          <w:b/>
+          <w:bCs/>
+        </w:rPr>
+        <w:t>Triangular</w:t>
+      </w:r>
+      <w:r>
+        <w:t xml:space="preserve">. The recommended </w:t>
+      </w:r>
+      <w:r>
+        <w:rPr>
+          <w:b/>
+          <w:bCs/>
+        </w:rPr>
+        <w:t>Pilot point buffer</w:t>
+      </w:r>
+      <w:r>
+        <w:t xml:space="preserve"> for</w:t>
+      </w:r>
+      <w:r>
+        <w:t xml:space="preserve"> the </w:t>
+      </w:r>
+      <w:r>
+        <w:rPr>
+          <w:b/>
+          <w:bCs/>
+        </w:rPr>
+        <w:t>Square</w:t>
+      </w:r>
+      <w:r>
+        <w:t xml:space="preserve"> </w:t>
+      </w:r>
+      <w:r>
+        <w:rPr>
+          <w:b/>
+          <w:bCs/>
+        </w:rPr>
+        <w:t>Pattern</w:t>
+      </w:r>
+      <w:r>
+        <w:t xml:space="preserve"> </w:t>
+      </w:r>
+      <w:r>
+        <w:t xml:space="preserve">is the </w:t>
+      </w:r>
+      <w:r>
+        <w:rPr>
+          <w:b/>
+          <w:bCs/>
+        </w:rPr>
+        <w:t>Pilot point s</w:t>
+      </w:r>
+      <w:r>
+        <w:rPr>
+          <w:b/>
+          <w:bCs/>
+        </w:rPr>
+        <w:t>pacing</w:t>
+      </w:r>
+      <w:r>
+        <w:t xml:space="preserve"> times the square root of 2. The recommended </w:t>
+      </w:r>
+      <w:r>
+        <w:rPr>
+          <w:b/>
+          <w:bCs/>
+        </w:rPr>
+        <w:t>Pilot point buffer</w:t>
+      </w:r>
+      <w:r>
+        <w:t xml:space="preserve"> for</w:t>
+      </w:r>
+      <w:r>
+        <w:t xml:space="preserve"> the </w:t>
+      </w:r>
+      <w:r>
+        <w:rPr>
+          <w:b/>
+          <w:bCs/>
+        </w:rPr>
+        <w:t>Triangular Pattern</w:t>
+      </w:r>
+      <w:r>
+        <w:t xml:space="preserve"> </w:t>
+      </w:r>
+      <w:r>
+        <w:t xml:space="preserve">is the </w:t>
+      </w:r>
+      <w:r>
+        <w:rPr>
+          <w:b/>
+          <w:bCs/>
+        </w:rPr>
+        <w:t>Pilot point s</w:t>
+      </w:r>
+      <w:r>
+        <w:rPr>
+          <w:b/>
+          <w:bCs/>
+        </w:rPr>
+        <w:t>pacing</w:t>
+      </w:r>
+      <w:r>
+        <w:t>.</w:t>
+      </w:r>
+    </w:p>
+    <w:p>
+      <w:r>
         <w:t xml:space="preserve">Regularly space pilot points are often used </w:t>
       </w:r>
       <w:r>
@@ -606,31 +1003,55 @@
       <w:r>
         <w:t xml:space="preserve">uttons on the </w:t>
       </w:r>
-      <w:r>
-        <w:rPr>
-          <w:b/>
-          <w:bCs/>
-        </w:rPr>
-        <w:t>Model|Pest Properties</w:t>
+      <w:proofErr w:type="spellStart"/>
+      <w:r>
+        <w:rPr>
+          <w:b/>
+          <w:bCs/>
+        </w:rPr>
+        <w:t>Model|Pest</w:t>
+      </w:r>
+      <w:proofErr w:type="spellEnd"/>
+      <w:r>
+        <w:rPr>
+          <w:b/>
+          <w:bCs/>
+        </w:rPr>
+        <w:t xml:space="preserve"> Properties</w:t>
       </w:r>
       <w:r>
         <w:t xml:space="preserve"> </w:t>
       </w:r>
       <w:r>
-        <w:t>dialog box can be used for that purpose. For text files, each line must define a pilot point location. The line must start with two numbers separated by a comma and/or one or more spaces. A</w:t>
-      </w:r>
-      <w:r>
-        <w:t>ny a</w:t>
+        <w:t>dialog box can be used for that purpose. For text files, each line</w:t>
+      </w:r>
+      <w:r>
+        <w:t xml:space="preserve"> in the file</w:t>
+      </w:r>
+      <w:r>
+        <w:t xml:space="preserve"> must define a pilot point location. The line must start with two numbers separated by a comma and/or one or more spaces. </w:t>
+      </w:r>
+      <w:r>
+        <w:t>A</w:t>
       </w:r>
       <w:r>
         <w:t xml:space="preserve">dditional text on the line will be ignored. For Shapefiles, each unique point in the Shapefile will define a pilot point location. The pilot point locations will be displayed in a table in the </w:t>
       </w:r>
-      <w:r>
-        <w:rPr>
-          <w:b/>
-          <w:bCs/>
-        </w:rPr>
-        <w:t>Model|Pest Properties</w:t>
+      <w:proofErr w:type="spellStart"/>
+      <w:r>
+        <w:rPr>
+          <w:b/>
+          <w:bCs/>
+        </w:rPr>
+        <w:t>Model|Pest</w:t>
+      </w:r>
+      <w:proofErr w:type="spellEnd"/>
+      <w:r>
+        <w:rPr>
+          <w:b/>
+          <w:bCs/>
+        </w:rPr>
+        <w:t xml:space="preserve"> Properties</w:t>
       </w:r>
       <w:r>
         <w:t xml:space="preserve"> dialog box</w:t>
@@ -650,12 +1071,21 @@
       <w:r>
         <w:t xml:space="preserve"> Finally, on the ModelMuse main form, the user can select </w:t>
       </w:r>
-      <w:r>
-        <w:rPr>
-          <w:b/>
-          <w:bCs/>
-        </w:rPr>
-        <w:t>Edit|Add Pilot Point</w:t>
+      <w:proofErr w:type="spellStart"/>
+      <w:r>
+        <w:rPr>
+          <w:b/>
+          <w:bCs/>
+        </w:rPr>
+        <w:t>Edit|Add</w:t>
+      </w:r>
+      <w:proofErr w:type="spellEnd"/>
+      <w:r>
+        <w:rPr>
+          <w:b/>
+          <w:bCs/>
+        </w:rPr>
+        <w:t xml:space="preserve"> Pilot Point</w:t>
       </w:r>
       <w:r>
         <w:t xml:space="preserve"> or </w:t>
@@ -725,6 +1155,7 @@
         <w:rPr>
           <w:noProof/>
         </w:rPr>
+        <w:lastRenderedPageBreak/>
         <w:drawing>
           <wp:inline distT="0" distB="0" distL="0" distR="0" wp14:anchorId="6EB5DACB" wp14:editId="34BC466E">
             <wp:extent cx="3022600" cy="2093538"/>
@@ -775,14 +1206,22 @@
         <w:t>’</w:t>
       </w:r>
       <w:r>
-        <w:t>s expert knowledge about a property. For instance, suppose we believe that hydraulic conductivity of a unit is higher near rivers than along ridges. In such a case we might place the pilot points along the river and on the ridge lines.</w:t>
-      </w:r>
-      <w:r>
-        <w:t xml:space="preserve"> </w:t>
-      </w:r>
-      <w:r>
-        <w:lastRenderedPageBreak/>
-        <w:t>This will help guide the interpolation process to a hydraulic conductivity distribution that is in accordance with our expert knowledge.</w:t>
+        <w:t xml:space="preserve">s expert knowledge about </w:t>
+      </w:r>
+      <w:r>
+        <w:t xml:space="preserve">the distribution of </w:t>
+      </w:r>
+      <w:r>
+        <w:t>a property. For instance, suppose we believe that hydraulic conductivity of a unit is higher near rivers than along ridges. In such a case we might place the pilot points along the river and on the ridge lines.</w:t>
+      </w:r>
+      <w:r>
+        <w:t xml:space="preserve"> This will help guide the interpolation process to a hydraulic conductivity distribution that is </w:t>
+      </w:r>
+      <w:r>
+        <w:t>consistent</w:t>
+      </w:r>
+      <w:r>
+        <w:t xml:space="preserve"> with our expert knowledge.</w:t>
       </w:r>
     </w:p>
     <w:p>
@@ -833,12 +1272,21 @@
       <w:r>
         <w:t xml:space="preserve"> on the </w:t>
       </w:r>
-      <w:r>
-        <w:rPr>
-          <w:b/>
-          <w:bCs/>
-        </w:rPr>
-        <w:t>Model|Pest Properties</w:t>
+      <w:proofErr w:type="spellStart"/>
+      <w:r>
+        <w:rPr>
+          <w:b/>
+          <w:bCs/>
+        </w:rPr>
+        <w:t>Model|Pest</w:t>
+      </w:r>
+      <w:proofErr w:type="spellEnd"/>
+      <w:r>
+        <w:rPr>
+          <w:b/>
+          <w:bCs/>
+        </w:rPr>
+        <w:t xml:space="preserve"> Properties</w:t>
       </w:r>
       <w:r>
         <w:t xml:space="preserve"> dialog box. ModelMuse will </w:t>
@@ -891,7 +1339,11 @@
     </w:p>
     <w:p>
       <w:r>
-        <w:t xml:space="preserve">If the point observations are closely spaced together, especially if there are several in the same cell, the pilot points may be too tightly clustered together. In such cases, it can be desirable to delete some of the closely spaced pilot points. To do this, the user can specify a </w:t>
+        <w:t xml:space="preserve">If the point observations are closely spaced together, especially if there are several in the same cell, the pilot points may be too tightly clustered together. In such cases, it can be desirable to delete some of </w:t>
+      </w:r>
+      <w:r>
+        <w:lastRenderedPageBreak/>
+        <w:t xml:space="preserve">the closely spaced pilot points. To do this, the user can specify a </w:t>
       </w:r>
       <w:r>
         <w:rPr>
@@ -930,6 +1382,21 @@
     </w:p>
     <w:p>
       <w:r>
+        <w:t xml:space="preserve">If the </w:t>
+      </w:r>
+      <w:r>
+        <w:rPr>
+          <w:b/>
+          <w:bCs/>
+        </w:rPr>
+        <w:t>Use pilot points between observations</w:t>
+      </w:r>
+      <w:r>
+        <w:t xml:space="preserve"> checkbox is not checked, none of the locations in the corresponding table will be used as pilot points. </w:t>
+      </w:r>
+    </w:p>
+    <w:p>
+      <w:r>
         <w:t xml:space="preserve">Pilot points </w:t>
       </w:r>
       <w:r>
@@ -960,22 +1427,40 @@
       <w:r>
         <w:t xml:space="preserve">ilot points can be deleted in several ways. First, for individually specified pilot points, the user can delete the row in the table containing them in the </w:t>
       </w:r>
-      <w:r>
-        <w:rPr>
-          <w:b/>
-          <w:bCs/>
-        </w:rPr>
-        <w:t>Model|Pest Properties</w:t>
+      <w:proofErr w:type="spellStart"/>
+      <w:r>
+        <w:rPr>
+          <w:b/>
+          <w:bCs/>
+        </w:rPr>
+        <w:t>Model|Pest</w:t>
+      </w:r>
+      <w:proofErr w:type="spellEnd"/>
+      <w:r>
+        <w:rPr>
+          <w:b/>
+          <w:bCs/>
+        </w:rPr>
+        <w:t xml:space="preserve"> Properties</w:t>
       </w:r>
       <w:r>
         <w:t xml:space="preserve"> dialog box. The user can also select </w:t>
       </w:r>
-      <w:r>
-        <w:rPr>
-          <w:b/>
-          <w:bCs/>
-        </w:rPr>
-        <w:t>Edit|Delete Pilot point(s)</w:t>
+      <w:proofErr w:type="spellStart"/>
+      <w:r>
+        <w:rPr>
+          <w:b/>
+          <w:bCs/>
+        </w:rPr>
+        <w:t>Edit|Delete</w:t>
+      </w:r>
+      <w:proofErr w:type="spellEnd"/>
+      <w:r>
+        <w:rPr>
+          <w:b/>
+          <w:bCs/>
+        </w:rPr>
+        <w:t xml:space="preserve"> Pilot point(s)</w:t>
       </w:r>
       <w:r>
         <w:t xml:space="preserve"> or click on a </w:t>
@@ -1042,12 +1527,21 @@
       <w:r>
         <w:t xml:space="preserve">between point observations. It does not apply to the regularly spaced pilot points. To distinguish between these two types of pilot points, the regularly spaced pilot points are drawn using a plus symbol and the others are drawn with a x symbol. To delete multiple pilot points at once, select </w:t>
       </w:r>
-      <w:r>
-        <w:rPr>
-          <w:b/>
-          <w:bCs/>
-        </w:rPr>
-        <w:t>Edit|Delete Pilot point(s)</w:t>
+      <w:proofErr w:type="spellStart"/>
+      <w:r>
+        <w:rPr>
+          <w:b/>
+          <w:bCs/>
+        </w:rPr>
+        <w:t>Edit|Delete</w:t>
+      </w:r>
+      <w:proofErr w:type="spellEnd"/>
+      <w:r>
+        <w:rPr>
+          <w:b/>
+          <w:bCs/>
+        </w:rPr>
+        <w:t xml:space="preserve"> Pilot point(s)</w:t>
       </w:r>
       <w:r>
         <w:t xml:space="preserve"> or click on a </w:t>
@@ -1106,11 +1600,7 @@
         </w:drawing>
       </w:r>
       <w:r>
-        <w:t xml:space="preserve"> and then click down on a location on the top </w:t>
-      </w:r>
-      <w:r>
-        <w:lastRenderedPageBreak/>
-        <w:t>view of the model.</w:t>
+        <w:t xml:space="preserve"> and then click down on a location on the top view of the model.</w:t>
       </w:r>
       <w:r>
         <w:t xml:space="preserve"> This location defines one corner of a rectangle.</w:t>
@@ -1141,6 +1631,47 @@
       </w:r>
       <w:r>
         <w:t>ilot points in the rectangle will be deleted.</w:t>
+      </w:r>
+      <w:r>
+        <w:t xml:space="preserve"> </w:t>
+      </w:r>
+    </w:p>
+    <w:p>
+      <w:r>
+        <w:t xml:space="preserve">Unchecking the </w:t>
+      </w:r>
+      <w:r>
+        <w:rPr>
+          <w:b/>
+          <w:bCs/>
+        </w:rPr>
+        <w:t>Use pilot points between observations</w:t>
+      </w:r>
+      <w:r>
+        <w:t xml:space="preserve"> checkbox </w:t>
+      </w:r>
+      <w:r>
+        <w:t xml:space="preserve">will result in the removal of all the pilot points defined by clicking the </w:t>
+      </w:r>
+      <w:r>
+        <w:rPr>
+          <w:b/>
+          <w:bCs/>
+        </w:rPr>
+        <w:t>Generate pilot points</w:t>
+      </w:r>
+      <w:r>
+        <w:rPr>
+          <w:b/>
+          <w:bCs/>
+        </w:rPr>
+        <w:t xml:space="preserve"> between point observations</w:t>
+      </w:r>
+      <w:r>
+        <w:t xml:space="preserve"> button</w:t>
+      </w:r>
+      <w:r>
+        <w:t>.</w:t>
       </w:r>
     </w:p>
     <w:p>
@@ -1185,25 +1716,83 @@
         <w:spacing w:after="0" w:line="240" w:lineRule="auto"/>
       </w:pPr>
       <w:r>
-        <w:t>PilotPoints1 = read_list_file(skiplines=0,dimensions=2, &amp;</w:t>
-      </w:r>
-    </w:p>
-    <w:p>
-      <w:pPr>
-        <w:keepNext/>
-        <w:spacing w:after="0" w:line="240" w:lineRule="auto"/>
-      </w:pPr>
-      <w:r>
-        <w:t xml:space="preserve">  plist='Hk2_1';column=5, &amp;</w:t>
-      </w:r>
-    </w:p>
-    <w:p>
-      <w:pPr>
-        <w:keepNext/>
-        <w:spacing w:after="0" w:line="240" w:lineRule="auto"/>
-      </w:pPr>
-      <w:r>
-        <w:t xml:space="preserve">  id_type='indexed',file='PestPilotPointTest.Kx.Hk2.1.pp')</w:t>
+        <w:t xml:space="preserve">PilotPoints1 = </w:t>
+      </w:r>
+      <w:proofErr w:type="spellStart"/>
+      <w:r>
+        <w:t>read_list_</w:t>
+      </w:r>
+      <w:proofErr w:type="gramStart"/>
+      <w:r>
+        <w:t>file</w:t>
+      </w:r>
+      <w:proofErr w:type="spellEnd"/>
+      <w:r>
+        <w:t>(</w:t>
+      </w:r>
+      <w:proofErr w:type="spellStart"/>
+      <w:proofErr w:type="gramEnd"/>
+      <w:r>
+        <w:t>skiplines</w:t>
+      </w:r>
+      <w:proofErr w:type="spellEnd"/>
+      <w:r>
+        <w:t>=0,dimensions=2, &amp;</w:t>
+      </w:r>
+    </w:p>
+    <w:p>
+      <w:pPr>
+        <w:keepNext/>
+        <w:spacing w:after="0" w:line="240" w:lineRule="auto"/>
+      </w:pPr>
+      <w:r>
+        <w:t xml:space="preserve">  </w:t>
+      </w:r>
+      <w:proofErr w:type="spellStart"/>
+      <w:r>
+        <w:t>plist</w:t>
+      </w:r>
+      <w:proofErr w:type="spellEnd"/>
+      <w:r>
+        <w:t>='Hk2_1</w:t>
+      </w:r>
+      <w:proofErr w:type="gramStart"/>
+      <w:r>
+        <w:t>';column</w:t>
+      </w:r>
+      <w:proofErr w:type="gramEnd"/>
+      <w:r>
+        <w:t>=5, &amp;</w:t>
+      </w:r>
+    </w:p>
+    <w:p>
+      <w:pPr>
+        <w:keepNext/>
+        <w:spacing w:after="0" w:line="240" w:lineRule="auto"/>
+      </w:pPr>
+      <w:r>
+        <w:t xml:space="preserve">  </w:t>
+      </w:r>
+      <w:proofErr w:type="spellStart"/>
+      <w:r>
+        <w:t>id_type</w:t>
+      </w:r>
+      <w:proofErr w:type="spellEnd"/>
+      <w:r>
+        <w:t>='</w:t>
+      </w:r>
+      <w:proofErr w:type="spellStart"/>
+      <w:r>
+        <w:t>indexed</w:t>
+      </w:r>
+      <w:proofErr w:type="gramStart"/>
+      <w:r>
+        <w:t>',file</w:t>
+      </w:r>
+      <w:proofErr w:type="spellEnd"/>
+      <w:proofErr w:type="gramEnd"/>
+      <w:r>
+        <w:t>='PestPilotPointTest.Kx.Hk2.1.pp')</w:t>
       </w:r>
     </w:p>
     <w:p>
@@ -1229,8 +1818,29 @@
         <w:keepNext/>
         <w:spacing w:after="0" w:line="240" w:lineRule="auto"/>
       </w:pPr>
-      <w:r>
-        <w:t>cl_Discretization = read_mf6_grid_specs(file='PestPilotPointTest.dis.grb', &amp;</w:t>
+      <w:proofErr w:type="spellStart"/>
+      <w:r>
+        <w:t>cl_Discretization</w:t>
+      </w:r>
+      <w:proofErr w:type="spellEnd"/>
+      <w:r>
+        <w:t xml:space="preserve"> = read_mf6_grid_</w:t>
+      </w:r>
+      <w:proofErr w:type="gramStart"/>
+      <w:r>
+        <w:t>specs(</w:t>
+      </w:r>
+      <w:proofErr w:type="gramEnd"/>
+      <w:r>
+        <w:t>file='</w:t>
+      </w:r>
+      <w:proofErr w:type="spellStart"/>
+      <w:r>
+        <w:t>PestPilotPointTest.dis.grb</w:t>
+      </w:r>
+      <w:proofErr w:type="spellEnd"/>
+      <w:r>
+        <w:t>', &amp;</w:t>
       </w:r>
     </w:p>
     <w:p>
@@ -1248,25 +1858,49 @@
         <w:spacing w:after="0" w:line="240" w:lineRule="auto"/>
       </w:pPr>
       <w:r>
-        <w:t xml:space="preserve">  slist_layer_idomain=id1; layer=1, &amp;</w:t>
-      </w:r>
-    </w:p>
-    <w:p>
-      <w:pPr>
-        <w:keepNext/>
-        <w:spacing w:after="0" w:line="240" w:lineRule="auto"/>
-      </w:pPr>
-      <w:r>
-        <w:t xml:space="preserve">  plist_layer_bottom =bot1; layer=1, &amp;</w:t>
-      </w:r>
-    </w:p>
-    <w:p>
-      <w:pPr>
-        <w:keepNext/>
-        <w:spacing w:after="0" w:line="240" w:lineRule="auto"/>
-      </w:pPr>
-      <w:r>
-        <w:t xml:space="preserve">  plist_top = top)</w:t>
+        <w:t xml:space="preserve">  </w:t>
+      </w:r>
+      <w:proofErr w:type="spellStart"/>
+      <w:r>
+        <w:t>slist_layer_idomain</w:t>
+      </w:r>
+      <w:proofErr w:type="spellEnd"/>
+      <w:r>
+        <w:t>=id1; layer=1, &amp;</w:t>
+      </w:r>
+    </w:p>
+    <w:p>
+      <w:pPr>
+        <w:keepNext/>
+        <w:spacing w:after="0" w:line="240" w:lineRule="auto"/>
+      </w:pPr>
+      <w:r>
+        <w:t xml:space="preserve">  </w:t>
+      </w:r>
+      <w:proofErr w:type="spellStart"/>
+      <w:r>
+        <w:t>plist_layer_bottom</w:t>
+      </w:r>
+      <w:proofErr w:type="spellEnd"/>
+      <w:r>
+        <w:t xml:space="preserve"> =bot1; layer=1, &amp;</w:t>
+      </w:r>
+    </w:p>
+    <w:p>
+      <w:pPr>
+        <w:keepNext/>
+        <w:spacing w:after="0" w:line="240" w:lineRule="auto"/>
+      </w:pPr>
+      <w:r>
+        <w:t xml:space="preserve">  </w:t>
+      </w:r>
+      <w:proofErr w:type="spellStart"/>
+      <w:r>
+        <w:t>plist_top</w:t>
+      </w:r>
+      <w:proofErr w:type="spellEnd"/>
+      <w:r>
+        <w:t xml:space="preserve"> = top)</w:t>
       </w:r>
     </w:p>
     <w:p>
@@ -1292,35 +1926,103 @@
         <w:keepNext/>
         <w:spacing w:after="0" w:line="240" w:lineRule="auto"/>
       </w:pPr>
-      <w:r>
-        <w:t>read_list_file(reference_clist='cl_Discretization',skiplines=1, &amp;</w:t>
-      </w:r>
-    </w:p>
-    <w:p>
-      <w:pPr>
-        <w:keepNext/>
-        <w:spacing w:after="0" w:line="240" w:lineRule="auto"/>
-      </w:pPr>
-      <w:r>
-        <w:t xml:space="preserve">  slist=s_PIndex1;column=2, &amp;</w:t>
-      </w:r>
-    </w:p>
-    <w:p>
-      <w:pPr>
-        <w:keepNext/>
-        <w:spacing w:after="0" w:line="240" w:lineRule="auto"/>
-      </w:pPr>
-      <w:r>
-        <w:t xml:space="preserve">  plist=p_Value1;column=3, &amp;</w:t>
-      </w:r>
-    </w:p>
-    <w:p>
-      <w:pPr>
-        <w:keepNext/>
-        <w:spacing w:after="0" w:line="240" w:lineRule="auto"/>
-      </w:pPr>
-      <w:r>
-        <w:t xml:space="preserve">  file='PestPilotPointTest.Kx.PstValues')</w:t>
+      <w:proofErr w:type="spellStart"/>
+      <w:r>
+        <w:t>read_list_</w:t>
+      </w:r>
+      <w:proofErr w:type="gramStart"/>
+      <w:r>
+        <w:t>file</w:t>
+      </w:r>
+      <w:proofErr w:type="spellEnd"/>
+      <w:r>
+        <w:t>(</w:t>
+      </w:r>
+      <w:proofErr w:type="spellStart"/>
+      <w:proofErr w:type="gramEnd"/>
+      <w:r>
+        <w:t>reference_clist</w:t>
+      </w:r>
+      <w:proofErr w:type="spellEnd"/>
+      <w:r>
+        <w:t>='cl_Discretization',</w:t>
+      </w:r>
+      <w:proofErr w:type="spellStart"/>
+      <w:r>
+        <w:t>skiplines</w:t>
+      </w:r>
+      <w:proofErr w:type="spellEnd"/>
+      <w:r>
+        <w:t>=1, &amp;</w:t>
+      </w:r>
+    </w:p>
+    <w:p>
+      <w:pPr>
+        <w:keepNext/>
+        <w:spacing w:after="0" w:line="240" w:lineRule="auto"/>
+      </w:pPr>
+      <w:r>
+        <w:t xml:space="preserve">  </w:t>
+      </w:r>
+      <w:proofErr w:type="spellStart"/>
+      <w:r>
+        <w:t>slist</w:t>
+      </w:r>
+      <w:proofErr w:type="spellEnd"/>
+      <w:r>
+        <w:t>=s_PIndex</w:t>
+      </w:r>
+      <w:proofErr w:type="gramStart"/>
+      <w:r>
+        <w:t>1;column</w:t>
+      </w:r>
+      <w:proofErr w:type="gramEnd"/>
+      <w:r>
+        <w:t>=2, &amp;</w:t>
+      </w:r>
+    </w:p>
+    <w:p>
+      <w:pPr>
+        <w:keepNext/>
+        <w:spacing w:after="0" w:line="240" w:lineRule="auto"/>
+      </w:pPr>
+      <w:r>
+        <w:t xml:space="preserve">  </w:t>
+      </w:r>
+      <w:proofErr w:type="spellStart"/>
+      <w:r>
+        <w:t>plist</w:t>
+      </w:r>
+      <w:proofErr w:type="spellEnd"/>
+      <w:r>
+        <w:t>=p_Value</w:t>
+      </w:r>
+      <w:proofErr w:type="gramStart"/>
+      <w:r>
+        <w:t>1;column</w:t>
+      </w:r>
+      <w:proofErr w:type="gramEnd"/>
+      <w:r>
+        <w:t>=3, &amp;</w:t>
+      </w:r>
+    </w:p>
+    <w:p>
+      <w:pPr>
+        <w:keepNext/>
+        <w:spacing w:after="0" w:line="240" w:lineRule="auto"/>
+      </w:pPr>
+      <w:r>
+        <w:t xml:space="preserve">  file='</w:t>
+      </w:r>
+      <w:proofErr w:type="spellStart"/>
+      <w:proofErr w:type="gramStart"/>
+      <w:r>
+        <w:t>PestPilotPointTest.Kx.PstValues</w:t>
+      </w:r>
+      <w:proofErr w:type="spellEnd"/>
+      <w:proofErr w:type="gramEnd"/>
+      <w:r>
+        <w:t>')</w:t>
       </w:r>
     </w:p>
     <w:p>
@@ -1392,16 +2094,53 @@
         <w:spacing w:after="0" w:line="240" w:lineRule="auto"/>
       </w:pPr>
       <w:r>
-        <w:t># Modfify data values</w:t>
-      </w:r>
-    </w:p>
-    <w:p>
-      <w:pPr>
-        <w:keepNext/>
-        <w:spacing w:after="0" w:line="240" w:lineRule="auto"/>
-      </w:pPr>
-      <w:r>
-        <w:t>temp=new_plist(reference_clist=cl_Discretization,value=0.0)</w:t>
+        <w:t xml:space="preserve"># </w:t>
+      </w:r>
+      <w:proofErr w:type="spellStart"/>
+      <w:r>
+        <w:t>Modfify</w:t>
+      </w:r>
+      <w:proofErr w:type="spellEnd"/>
+      <w:r>
+        <w:t xml:space="preserve"> data values</w:t>
+      </w:r>
+    </w:p>
+    <w:p>
+      <w:pPr>
+        <w:keepNext/>
+        <w:spacing w:after="0" w:line="240" w:lineRule="auto"/>
+      </w:pPr>
+      <w:r>
+        <w:t>temp=</w:t>
+      </w:r>
+      <w:proofErr w:type="spellStart"/>
+      <w:r>
+        <w:t>new_plist</w:t>
+      </w:r>
+      <w:proofErr w:type="spellEnd"/>
+      <w:r>
+        <w:t>(</w:t>
+      </w:r>
+      <w:proofErr w:type="spellStart"/>
+      <w:r>
+        <w:t>reference_clist</w:t>
+      </w:r>
+      <w:proofErr w:type="spellEnd"/>
+      <w:r>
+        <w:t>=</w:t>
+      </w:r>
+      <w:proofErr w:type="spellStart"/>
+      <w:r>
+        <w:t>cl_</w:t>
+      </w:r>
+      <w:proofErr w:type="gramStart"/>
+      <w:r>
+        <w:t>Discretization,value</w:t>
+      </w:r>
+      <w:proofErr w:type="spellEnd"/>
+      <w:proofErr w:type="gramEnd"/>
+      <w:r>
+        <w:t>=0.0)</w:t>
       </w:r>
     </w:p>
     <w:p>
@@ -1437,7 +2176,15 @@
         <w:spacing w:after="0" w:line="240" w:lineRule="auto"/>
       </w:pPr>
       <w:r>
-        <w:t xml:space="preserve">    p_Value1(select=(s_PIndex1 == 1)) = p_Value1 * Hk1</w:t>
+        <w:t xml:space="preserve">    p_Value1(select</w:t>
+      </w:r>
+      <w:proofErr w:type="gramStart"/>
+      <w:r>
+        <w:t>=(</w:t>
+      </w:r>
+      <w:proofErr w:type="gramEnd"/>
+      <w:r>
+        <w:t>s_PIndex1 == 1)) = p_Value1 * Hk1</w:t>
       </w:r>
     </w:p>
     <w:p>
@@ -1473,7 +2220,15 @@
         <w:spacing w:after="0" w:line="240" w:lineRule="auto"/>
       </w:pPr>
       <w:r>
-        <w:t xml:space="preserve">    temp=Hk2_1.krige_using_file(file='PestPilotPointTest.Kx.Factors1';form='formatted', &amp;</w:t>
+        <w:t xml:space="preserve">    temp=Hk2_</w:t>
+      </w:r>
+      <w:proofErr w:type="gramStart"/>
+      <w:r>
+        <w:t>1.krige</w:t>
+      </w:r>
+      <w:proofErr w:type="gramEnd"/>
+      <w:r>
+        <w:t>_using_file(file='PestPilotPointTest.Kx.Factors1';form='formatted', &amp;</w:t>
       </w:r>
     </w:p>
     <w:p>
@@ -1500,7 +2255,15 @@
         <w:spacing w:after="0" w:line="240" w:lineRule="auto"/>
       </w:pPr>
       <w:r>
-        <w:t xml:space="preserve">    p_Value1(select=(s_PIndex1 == 2)) = temp</w:t>
+        <w:t xml:space="preserve">    p_Value1(select</w:t>
+      </w:r>
+      <w:proofErr w:type="gramStart"/>
+      <w:r>
+        <w:t>=(</w:t>
+      </w:r>
+      <w:proofErr w:type="gramEnd"/>
+      <w:r>
+        <w:t>s_PIndex1 == 2)) = temp</w:t>
       </w:r>
     </w:p>
     <w:p>
@@ -1526,25 +2289,54 @@
         <w:keepNext/>
         <w:spacing w:after="0" w:line="240" w:lineRule="auto"/>
       </w:pPr>
-      <w:r>
-        <w:t>write_column_data_file(header='no', &amp;</w:t>
-      </w:r>
-    </w:p>
-    <w:p>
-      <w:pPr>
-        <w:keepNext/>
-        <w:spacing w:after="0" w:line="240" w:lineRule="auto"/>
-      </w:pPr>
-      <w:r>
-        <w:t xml:space="preserve">  file='arrays\PestPilotPointTest.npf.Kx_1.txt';delim="space", &amp;</w:t>
-      </w:r>
-    </w:p>
-    <w:p>
-      <w:pPr>
-        <w:spacing w:after="0" w:line="240" w:lineRule="auto"/>
-      </w:pPr>
-      <w:r>
-        <w:t xml:space="preserve">  plist=p_Value1)</w:t>
+      <w:proofErr w:type="spellStart"/>
+      <w:r>
+        <w:t>write_column_data_</w:t>
+      </w:r>
+      <w:proofErr w:type="gramStart"/>
+      <w:r>
+        <w:t>file</w:t>
+      </w:r>
+      <w:proofErr w:type="spellEnd"/>
+      <w:r>
+        <w:t>(</w:t>
+      </w:r>
+      <w:proofErr w:type="gramEnd"/>
+      <w:r>
+        <w:t>header='no', &amp;</w:t>
+      </w:r>
+    </w:p>
+    <w:p>
+      <w:pPr>
+        <w:keepNext/>
+        <w:spacing w:after="0" w:line="240" w:lineRule="auto"/>
+      </w:pPr>
+      <w:r>
+        <w:t xml:space="preserve">  file='arrays\PestPilotPointTest.npf.Kx_1.txt</w:t>
+      </w:r>
+      <w:proofErr w:type="gramStart"/>
+      <w:r>
+        <w:t>';delim</w:t>
+      </w:r>
+      <w:proofErr w:type="gramEnd"/>
+      <w:r>
+        <w:t>="space", &amp;</w:t>
+      </w:r>
+    </w:p>
+    <w:p>
+      <w:pPr>
+        <w:spacing w:after="0" w:line="240" w:lineRule="auto"/>
+      </w:pPr>
+      <w:r>
+        <w:t xml:space="preserve">  </w:t>
+      </w:r>
+      <w:proofErr w:type="spellStart"/>
+      <w:r>
+        <w:t>plist</w:t>
+      </w:r>
+      <w:proofErr w:type="spellEnd"/>
+      <w:r>
+        <w:t>=p_Value1)</w:t>
       </w:r>
     </w:p>
     <w:p>
@@ -1577,7 +2369,23 @@
         </w:numPr>
       </w:pPr>
       <w:r>
-        <w:t>ModelMuse can not import SUTRA input files generated by PEST for the purposes of visualizing the model input. The command to do this is “File|Import|SUTRA Files.”</w:t>
+        <w:t xml:space="preserve">ModelMuse </w:t>
+      </w:r>
+      <w:proofErr w:type="spellStart"/>
+      <w:r>
+        <w:t>can not</w:t>
+      </w:r>
+      <w:proofErr w:type="spellEnd"/>
+      <w:r>
+        <w:t xml:space="preserve"> import SUTRA input files generated by PEST for the purposes of visualizing the model input. The command to do this is “</w:t>
+      </w:r>
+      <w:proofErr w:type="spellStart"/>
+      <w:r>
+        <w:t>File|Import|SUTRA</w:t>
+      </w:r>
+      <w:proofErr w:type="spellEnd"/>
+      <w:r>
+        <w:t xml:space="preserve"> Files.”</w:t>
       </w:r>
     </w:p>
     <w:p>
@@ -1589,7 +2397,15 @@
         </w:numPr>
       </w:pPr>
       <w:r>
-        <w:t>ModelMuse can not import PVAL files containing parameters intended only for PEST.</w:t>
+        <w:t xml:space="preserve">ModelMuse </w:t>
+      </w:r>
+      <w:proofErr w:type="spellStart"/>
+      <w:r>
+        <w:t>can not</w:t>
+      </w:r>
+      <w:proofErr w:type="spellEnd"/>
+      <w:r>
+        <w:t xml:space="preserve"> import PVAL files containing parameters intended only for PEST.</w:t>
       </w:r>
     </w:p>
     <w:p>
@@ -1603,8 +2419,6 @@
       <w:r>
         <w:t>The Utility programs used by ModelMuse in conjunction with PEST no longer need to be in the model directory. They can also be either in the PEST directory or the directory containing ModelMuse.</w:t>
       </w:r>
-      <w:bookmarkStart w:id="0" w:name="_GoBack"/>
-      <w:bookmarkEnd w:id="0"/>
     </w:p>
     <w:p>
       <w:pPr>
@@ -1654,17 +2468,187 @@
     </w:p>
     <w:p>
       <w:r>
-        <w:t xml:space="preserve">In ModelMuse, there are a number of data sets whose default formulas link them with other data sets. The most prominent of these are Kx, Ky, and Kz. The default formulas for Ky is Kx and the default formula for Kz is Kx/10. Now consider the case where you want Ky to have the same value as Kx but you also want to calibrate Kx. One option would be to define one or more parameters for Kx but do nothing with Ky. PEST will then modify Kx but the value of Ky was set by ModelMuse and doesn’t instruct PEST to modify it so nothing happens to Ky so you don’t achieve your goal of having Ky be the same as Kx. Another option would be to have both Kx and Ky be estimated and to use the same parameters for both and in the same locations. This doesn’t work either so long as the formula for Ky is set to Kx. Suppose the parameter value was 1E-4 m/s. Kx then gets a value of 1E-4 times whatever value was assigned to Kx by the default formula or objects. Let’s assume that the default formula for Kx is 1 so the final value for Kx is 1E-4. The value of Ky set by the default formula is 1E-4. This is multiplied by the parameter value to get a final value of 1E-8. That is very different from your goal of having Kx equal to Ky. </w:t>
-      </w:r>
-    </w:p>
-    <w:p>
-      <w:r>
-        <w:t>The best way to handle this to meet the goal is to specify horizontal anisotropy as the model input rather than specifying Ky directly. In MODFLOW 6, this is done using an option in the NPF package. There is a similar option for vertical anisotropy. In MODFLOW-2005, horizontal anisotropy is part of the model input by default and you can also have vertical anisotropy be part of the model input.  You can also have horizontal anisotropy and vertical anisotropy parameters. The parameters are specified in the “Model|MODFLOW Packages and Programs” dialog box. The vertical anisotropy option is specified in the “Model|MODFLOW Layers” dialog box.</w:t>
-      </w:r>
-    </w:p>
-    <w:p>
-      <w:r>
-        <w:t>There are no similar options for SUTRA. Your best option is probably to use tied parameters for Ky and Kz. However, this isn’t supported right now if pilot points are used.</w:t>
+        <w:t xml:space="preserve">In ModelMuse, there are </w:t>
+      </w:r>
+      <w:proofErr w:type="gramStart"/>
+      <w:r>
+        <w:t>a number of</w:t>
+      </w:r>
+      <w:proofErr w:type="gramEnd"/>
+      <w:r>
+        <w:t xml:space="preserve"> data sets whose default formulas link them with other data sets. The most prominent of these are </w:t>
+      </w:r>
+      <w:proofErr w:type="spellStart"/>
+      <w:r>
+        <w:t>Kx</w:t>
+      </w:r>
+      <w:proofErr w:type="spellEnd"/>
+      <w:r>
+        <w:t xml:space="preserve">, Ky, and </w:t>
+      </w:r>
+      <w:proofErr w:type="spellStart"/>
+      <w:r>
+        <w:t>Kz</w:t>
+      </w:r>
+      <w:proofErr w:type="spellEnd"/>
+      <w:r>
+        <w:t xml:space="preserve">. The default formulas for Ky is </w:t>
+      </w:r>
+      <w:proofErr w:type="spellStart"/>
+      <w:r>
+        <w:t>Kx</w:t>
+      </w:r>
+      <w:proofErr w:type="spellEnd"/>
+      <w:r>
+        <w:t xml:space="preserve"> and the default formula for </w:t>
+      </w:r>
+      <w:proofErr w:type="spellStart"/>
+      <w:r>
+        <w:t>Kz</w:t>
+      </w:r>
+      <w:proofErr w:type="spellEnd"/>
+      <w:r>
+        <w:t xml:space="preserve"> is </w:t>
+      </w:r>
+      <w:proofErr w:type="spellStart"/>
+      <w:r>
+        <w:t>Kx</w:t>
+      </w:r>
+      <w:proofErr w:type="spellEnd"/>
+      <w:r>
+        <w:t xml:space="preserve">/10. Now consider the case where you want Ky to have the same value as </w:t>
+      </w:r>
+      <w:proofErr w:type="spellStart"/>
+      <w:proofErr w:type="gramStart"/>
+      <w:r>
+        <w:t>Kx</w:t>
+      </w:r>
+      <w:proofErr w:type="spellEnd"/>
+      <w:proofErr w:type="gramEnd"/>
+      <w:r>
+        <w:t xml:space="preserve"> but you also want to calibrate </w:t>
+      </w:r>
+      <w:proofErr w:type="spellStart"/>
+      <w:r>
+        <w:t>Kx</w:t>
+      </w:r>
+      <w:proofErr w:type="spellEnd"/>
+      <w:r>
+        <w:t xml:space="preserve">. One option would be to define one or more parameters for </w:t>
+      </w:r>
+      <w:proofErr w:type="spellStart"/>
+      <w:r>
+        <w:t>Kx</w:t>
+      </w:r>
+      <w:proofErr w:type="spellEnd"/>
+      <w:r>
+        <w:t xml:space="preserve"> but do nothing with Ky. PEST will then modify </w:t>
+      </w:r>
+      <w:proofErr w:type="spellStart"/>
+      <w:r>
+        <w:t>Kx</w:t>
+      </w:r>
+      <w:proofErr w:type="spellEnd"/>
+      <w:r>
+        <w:t xml:space="preserve"> but the value of Ky was set by ModelMuse and doesn’t instruct PEST to modify it so nothing happens to Ky so you don’t achieve your goal of having Ky be the same as </w:t>
+      </w:r>
+      <w:proofErr w:type="spellStart"/>
+      <w:r>
+        <w:t>Kx</w:t>
+      </w:r>
+      <w:proofErr w:type="spellEnd"/>
+      <w:r>
+        <w:t xml:space="preserve">. Another option would be to have both </w:t>
+      </w:r>
+      <w:proofErr w:type="spellStart"/>
+      <w:r>
+        <w:t>Kx</w:t>
+      </w:r>
+      <w:proofErr w:type="spellEnd"/>
+      <w:r>
+        <w:t xml:space="preserve"> and Ky be estimated and to use the same parameters for both and in the same locations. This doesn’t work either so long as the formula for Ky is set to </w:t>
+      </w:r>
+      <w:proofErr w:type="spellStart"/>
+      <w:r>
+        <w:t>Kx</w:t>
+      </w:r>
+      <w:proofErr w:type="spellEnd"/>
+      <w:r>
+        <w:t xml:space="preserve">. Suppose the parameter value was 1E-4 m/s. </w:t>
+      </w:r>
+      <w:proofErr w:type="spellStart"/>
+      <w:r>
+        <w:t>Kx</w:t>
+      </w:r>
+      <w:proofErr w:type="spellEnd"/>
+      <w:r>
+        <w:t xml:space="preserve"> then gets a value of 1E-4 times whatever value was assigned to </w:t>
+      </w:r>
+      <w:proofErr w:type="spellStart"/>
+      <w:r>
+        <w:t>Kx</w:t>
+      </w:r>
+      <w:proofErr w:type="spellEnd"/>
+      <w:r>
+        <w:t xml:space="preserve"> by the default formula or objects. Let’s assume that the default formula for </w:t>
+      </w:r>
+      <w:proofErr w:type="spellStart"/>
+      <w:r>
+        <w:t>Kx</w:t>
+      </w:r>
+      <w:proofErr w:type="spellEnd"/>
+      <w:r>
+        <w:t xml:space="preserve"> is 1 so the final value for </w:t>
+      </w:r>
+      <w:proofErr w:type="spellStart"/>
+      <w:r>
+        <w:t>Kx</w:t>
+      </w:r>
+      <w:proofErr w:type="spellEnd"/>
+      <w:r>
+        <w:t xml:space="preserve"> is 1E-4. The value of Ky set by the default formula is 1E-4. This is multiplied by the parameter value to get a final value of 1E-8. That is very different from your goal of having </w:t>
+      </w:r>
+      <w:proofErr w:type="spellStart"/>
+      <w:r>
+        <w:t>Kx</w:t>
+      </w:r>
+      <w:proofErr w:type="spellEnd"/>
+      <w:r>
+        <w:t xml:space="preserve"> equal to Ky. </w:t>
+      </w:r>
+    </w:p>
+    <w:p>
+      <w:r>
+        <w:t>The best way to handle this to meet the goal is to specify horizontal anisotropy as the model input rather than specifying Ky directly. In MODFLOW 6, this is done using an option in the NPF package. There is a similar option for vertical anisotropy. In MODFLOW-2005, horizontal anisotropy is part of the model input by default and you can also have vertical anisotropy be part of the model input.  You can also have horizontal anisotropy and vertical anisotropy parameters. The parameters are specified in the “</w:t>
+      </w:r>
+      <w:proofErr w:type="spellStart"/>
+      <w:r>
+        <w:t>Model|MODFLOW</w:t>
+      </w:r>
+      <w:proofErr w:type="spellEnd"/>
+      <w:r>
+        <w:t xml:space="preserve"> Packages and Programs” dialog box. The vertical anisotropy option is specified in the “</w:t>
+      </w:r>
+      <w:proofErr w:type="spellStart"/>
+      <w:r>
+        <w:t>Model|MODFLOW</w:t>
+      </w:r>
+      <w:proofErr w:type="spellEnd"/>
+      <w:r>
+        <w:t xml:space="preserve"> Layers” dialog box.</w:t>
+      </w:r>
+    </w:p>
+    <w:p>
+      <w:r>
+        <w:t xml:space="preserve">There are no similar options for SUTRA. Your best option is probably to use tied parameters for Ky and </w:t>
+      </w:r>
+      <w:proofErr w:type="spellStart"/>
+      <w:r>
+        <w:t>Kz</w:t>
+      </w:r>
+      <w:proofErr w:type="spellEnd"/>
+      <w:r>
+        <w:t>. However, this isn’t supported right now if pilot points are used.</w:t>
       </w:r>
     </w:p>
     <w:p>
@@ -1814,7 +2798,31 @@
     </w:p>
     <w:p>
       <w:r>
-        <w:t>At present, if Pilot Points is selected for a parameter in the “Model|Manage Parameters” dialog box, the parameter is replaced by a series of pilot points. Therefore you can not have such a parameter involved in tied parameters either by being tied to another parameter or by having another parameter being tied to it. However, ModelMuse doesn’t prevent you from tying such parameters in either direction. There might be some way of handling this at least in some cases but, at present, ModelMuse will just create a defective PEST control file.</w:t>
+        <w:t>At present, if Pilot Points is selected for a parameter in the “</w:t>
+      </w:r>
+      <w:proofErr w:type="spellStart"/>
+      <w:r>
+        <w:t>Model|Manage</w:t>
+      </w:r>
+      <w:proofErr w:type="spellEnd"/>
+      <w:r>
+        <w:t xml:space="preserve"> Parameters” dialog box, the parameter is replaced by a series of pilot points. </w:t>
+      </w:r>
+      <w:proofErr w:type="gramStart"/>
+      <w:r>
+        <w:t>Therefore</w:t>
+      </w:r>
+      <w:proofErr w:type="gramEnd"/>
+      <w:r>
+        <w:t xml:space="preserve"> you </w:t>
+      </w:r>
+      <w:proofErr w:type="spellStart"/>
+      <w:r>
+        <w:t>can not</w:t>
+      </w:r>
+      <w:proofErr w:type="spellEnd"/>
+      <w:r>
+        <w:t xml:space="preserve"> have such a parameter involved in tied parameters either by being tied to another parameter or by having another parameter being tied to it. However, ModelMuse doesn’t prevent you from tying such parameters in either direction. There might be some way of handling this at least in some cases but, at present, ModelMuse will just create a defective PEST control file.</w:t>
       </w:r>
     </w:p>
     <w:p>
@@ -1827,7 +2835,15 @@
     </w:p>
     <w:p>
       <w:r>
-        <w:t>There isn’t yet a way a specifying boundary condition parameters for SUTRA.</w:t>
+        <w:t xml:space="preserve">There isn’t yet a way a </w:t>
+      </w:r>
+      <w:proofErr w:type="gramStart"/>
+      <w:r>
+        <w:t>specifying boundary condition parameters</w:t>
+      </w:r>
+      <w:proofErr w:type="gramEnd"/>
+      <w:r>
+        <w:t xml:space="preserve"> for SUTRA.</w:t>
       </w:r>
     </w:p>
     <w:p>
@@ -1853,7 +2869,15 @@
     </w:p>
     <w:p>
       <w:r>
-        <w:t>There are some bugs in the released version of SUTRA that inhibit it from being used with PEST. Alden Provost has provided a fixed version of SUTRA but we are still awaiting the official release of a fixed version.</w:t>
+        <w:t xml:space="preserve">There are some bugs in the released version of SUTRA that inhibit it from being used with PEST. Alden Provost has provided a fixed version of </w:t>
+      </w:r>
+      <w:proofErr w:type="gramStart"/>
+      <w:r>
+        <w:t>SUTRA</w:t>
+      </w:r>
+      <w:proofErr w:type="gramEnd"/>
+      <w:r>
+        <w:t xml:space="preserve"> but we are still awaiting the official release of a fixed version.</w:t>
       </w:r>
     </w:p>
     <w:p>

</xml_diff>

<commit_message>
Fixed pilot point export. Worked on an example for PEST.
</commit_message>
<xml_diff>
--- a/ModelMuse/Beta/doc/ModelMuse/ModelMuse Beta 5.docx
+++ b/ModelMuse/Beta/doc/ModelMuse/ModelMuse Beta 5.docx
@@ -30,21 +30,12 @@
       <w:r>
         <w:t xml:space="preserve">If the user wishes PEST to assign values to an array during the calibration process, the user selects the corresponding data set in the </w:t>
       </w:r>
-      <w:proofErr w:type="spellStart"/>
-      <w:r>
-        <w:rPr>
-          <w:b/>
-          <w:bCs/>
-        </w:rPr>
-        <w:t>Data|Edit</w:t>
-      </w:r>
-      <w:proofErr w:type="spellEnd"/>
-      <w:r>
-        <w:rPr>
-          <w:b/>
-          <w:bCs/>
-        </w:rPr>
-        <w:t xml:space="preserve"> Data Sets</w:t>
+      <w:r>
+        <w:rPr>
+          <w:b/>
+          <w:bCs/>
+        </w:rPr>
+        <w:t>Data|Edit Data Sets</w:t>
       </w:r>
       <w:r>
         <w:t xml:space="preserve"> dialog box. If the corresponding data set is eligible for PEST calibration, a </w:t>
@@ -85,15 +76,7 @@
         <w:t xml:space="preserve"> data set.</w:t>
       </w:r>
       <w:r>
-        <w:t xml:space="preserve"> The name of the new data set will be the same as the original data set with “_</w:t>
-      </w:r>
-      <w:proofErr w:type="spellStart"/>
-      <w:r>
-        <w:t>Parameter_Names</w:t>
-      </w:r>
-      <w:proofErr w:type="spellEnd"/>
-      <w:r>
-        <w:t>” appended to it.</w:t>
+        <w:t xml:space="preserve"> The name of the new data set will be the same as the original data set with “_Parameter_Names” appended to it.</w:t>
       </w:r>
     </w:p>
     <w:p>
@@ -185,21 +168,12 @@
       <w:r>
         <w:t xml:space="preserve">After the user has defined parameters in the </w:t>
       </w:r>
-      <w:proofErr w:type="spellStart"/>
-      <w:r>
-        <w:rPr>
-          <w:b/>
-          <w:bCs/>
-        </w:rPr>
-        <w:t>Model|Manage</w:t>
-      </w:r>
-      <w:proofErr w:type="spellEnd"/>
-      <w:r>
-        <w:rPr>
-          <w:b/>
-          <w:bCs/>
-        </w:rPr>
-        <w:t xml:space="preserve"> Parameters</w:t>
+      <w:r>
+        <w:rPr>
+          <w:b/>
+          <w:bCs/>
+        </w:rPr>
+        <w:t>Model|Manage Parameters</w:t>
       </w:r>
       <w:r>
         <w:t xml:space="preserve"> dialog box,</w:t>
@@ -220,15 +194,7 @@
         <w:t xml:space="preserve"> objects or the</w:t>
       </w:r>
       <w:r>
-        <w:t xml:space="preserve"> default formula for the </w:t>
-      </w:r>
-      <w:proofErr w:type="spellStart"/>
-      <w:r>
-        <w:t>Parameter_Names</w:t>
-      </w:r>
-      <w:proofErr w:type="spellEnd"/>
-      <w:r>
-        <w:t xml:space="preserve"> data set.</w:t>
+        <w:t xml:space="preserve"> default formula for the Parameter_Names data set.</w:t>
       </w:r>
       <w:r>
         <w:t xml:space="preserve"> When exporting model input files, ModelMuse will create scripts for the program PLPROC that will substitute parameter values into the array.</w:t>
@@ -266,21 +232,12 @@
       <w:r>
         <w:t xml:space="preserve"> for a parameter in the </w:t>
       </w:r>
-      <w:proofErr w:type="spellStart"/>
-      <w:r>
-        <w:rPr>
-          <w:b/>
-          <w:bCs/>
-        </w:rPr>
-        <w:t>Model|Manage</w:t>
-      </w:r>
-      <w:proofErr w:type="spellEnd"/>
-      <w:r>
-        <w:rPr>
-          <w:b/>
-          <w:bCs/>
-        </w:rPr>
-        <w:t xml:space="preserve"> Parameters</w:t>
+      <w:r>
+        <w:rPr>
+          <w:b/>
+          <w:bCs/>
+        </w:rPr>
+        <w:t>Model|Manage Parameters</w:t>
       </w:r>
       <w:r>
         <w:t xml:space="preserve"> dialog box. If that option is selected, instead of substituting the parameter value, interpolation among pilot points will be used to assign values to the data set</w:t>
@@ -301,21 +258,12 @@
       <w:r>
         <w:t xml:space="preserve"> defined in the </w:t>
       </w:r>
-      <w:proofErr w:type="spellStart"/>
-      <w:r>
-        <w:rPr>
-          <w:b/>
-          <w:bCs/>
-        </w:rPr>
-        <w:t>Model|Pest</w:t>
-      </w:r>
-      <w:proofErr w:type="spellEnd"/>
-      <w:r>
-        <w:rPr>
-          <w:b/>
-          <w:bCs/>
-        </w:rPr>
-        <w:t xml:space="preserve"> Properties</w:t>
+      <w:r>
+        <w:rPr>
+          <w:b/>
+          <w:bCs/>
+        </w:rPr>
+        <w:t>Model|Pest Properties</w:t>
       </w:r>
       <w:r>
         <w:t xml:space="preserve"> dialog box. </w:t>
@@ -473,26 +421,15 @@
       <w:r>
         <w:t xml:space="preserve"> </w:t>
       </w:r>
-      <w:bookmarkStart w:id="0" w:name="_GoBack"/>
-      <w:bookmarkEnd w:id="0"/>
       <w:r>
         <w:t xml:space="preserve">in the </w:t>
       </w:r>
-      <w:proofErr w:type="spellStart"/>
-      <w:r>
-        <w:rPr>
-          <w:b/>
-          <w:bCs/>
-        </w:rPr>
-        <w:t>Model|Pest</w:t>
-      </w:r>
-      <w:proofErr w:type="spellEnd"/>
-      <w:r>
-        <w:rPr>
-          <w:b/>
-          <w:bCs/>
-        </w:rPr>
-        <w:t xml:space="preserve"> Properties</w:t>
+      <w:r>
+        <w:rPr>
+          <w:b/>
+          <w:bCs/>
+        </w:rPr>
+        <w:t>Model|Pest Properties</w:t>
       </w:r>
       <w:r>
         <w:t xml:space="preserve"> dialog box</w:t>
@@ -519,21 +456,12 @@
       <w:r>
         <w:t xml:space="preserve"> in the </w:t>
       </w:r>
-      <w:proofErr w:type="spellStart"/>
-      <w:r>
-        <w:rPr>
-          <w:b/>
-          <w:bCs/>
-        </w:rPr>
-        <w:t>Model|Pest</w:t>
-      </w:r>
-      <w:proofErr w:type="spellEnd"/>
-      <w:r>
-        <w:rPr>
-          <w:b/>
-          <w:bCs/>
-        </w:rPr>
-        <w:t xml:space="preserve"> Properties</w:t>
+      <w:r>
+        <w:rPr>
+          <w:b/>
+          <w:bCs/>
+        </w:rPr>
+        <w:t>Model|Pest Properties</w:t>
       </w:r>
       <w:r>
         <w:t xml:space="preserve"> dialog box</w:t>
@@ -876,7 +804,13 @@
         <w:t xml:space="preserve"> </w:t>
       </w:r>
       <w:r>
-        <w:t xml:space="preserve">is the </w:t>
+        <w:t>is</w:t>
+      </w:r>
+      <w:r>
+        <w:t xml:space="preserve"> equal to</w:t>
+      </w:r>
+      <w:r>
+        <w:t xml:space="preserve"> the </w:t>
       </w:r>
       <w:r>
         <w:rPr>
@@ -919,7 +853,13 @@
         <w:t xml:space="preserve"> </w:t>
       </w:r>
       <w:r>
-        <w:t xml:space="preserve">is the </w:t>
+        <w:t xml:space="preserve">is </w:t>
+      </w:r>
+      <w:r>
+        <w:t xml:space="preserve">equal to </w:t>
+      </w:r>
+      <w:r>
+        <w:t xml:space="preserve">the </w:t>
       </w:r>
       <w:r>
         <w:rPr>
@@ -1003,21 +943,12 @@
       <w:r>
         <w:t xml:space="preserve">uttons on the </w:t>
       </w:r>
-      <w:proofErr w:type="spellStart"/>
-      <w:r>
-        <w:rPr>
-          <w:b/>
-          <w:bCs/>
-        </w:rPr>
-        <w:t>Model|Pest</w:t>
-      </w:r>
-      <w:proofErr w:type="spellEnd"/>
-      <w:r>
-        <w:rPr>
-          <w:b/>
-          <w:bCs/>
-        </w:rPr>
-        <w:t xml:space="preserve"> Properties</w:t>
+      <w:r>
+        <w:rPr>
+          <w:b/>
+          <w:bCs/>
+        </w:rPr>
+        <w:t>Model|Pest Properties</w:t>
       </w:r>
       <w:r>
         <w:t xml:space="preserve"> </w:t>
@@ -1032,26 +963,20 @@
         <w:t xml:space="preserve"> must define a pilot point location. The line must start with two numbers separated by a comma and/or one or more spaces. </w:t>
       </w:r>
       <w:r>
+        <w:t xml:space="preserve">Those numbers are the X and Y coordinates respectively. </w:t>
+      </w:r>
+      <w:r>
         <w:t>A</w:t>
       </w:r>
       <w:r>
         <w:t xml:space="preserve">dditional text on the line will be ignored. For Shapefiles, each unique point in the Shapefile will define a pilot point location. The pilot point locations will be displayed in a table in the </w:t>
       </w:r>
-      <w:proofErr w:type="spellStart"/>
-      <w:r>
-        <w:rPr>
-          <w:b/>
-          <w:bCs/>
-        </w:rPr>
-        <w:t>Model|Pest</w:t>
-      </w:r>
-      <w:proofErr w:type="spellEnd"/>
-      <w:r>
-        <w:rPr>
-          <w:b/>
-          <w:bCs/>
-        </w:rPr>
-        <w:t xml:space="preserve"> Properties</w:t>
+      <w:r>
+        <w:rPr>
+          <w:b/>
+          <w:bCs/>
+        </w:rPr>
+        <w:t>Model|Pest Properties</w:t>
       </w:r>
       <w:r>
         <w:t xml:space="preserve"> dialog box</w:t>
@@ -1071,21 +996,12 @@
       <w:r>
         <w:t xml:space="preserve"> Finally, on the ModelMuse main form, the user can select </w:t>
       </w:r>
-      <w:proofErr w:type="spellStart"/>
-      <w:r>
-        <w:rPr>
-          <w:b/>
-          <w:bCs/>
-        </w:rPr>
-        <w:t>Edit|Add</w:t>
-      </w:r>
-      <w:proofErr w:type="spellEnd"/>
-      <w:r>
-        <w:rPr>
-          <w:b/>
-          <w:bCs/>
-        </w:rPr>
-        <w:t xml:space="preserve"> Pilot Point</w:t>
+      <w:r>
+        <w:rPr>
+          <w:b/>
+          <w:bCs/>
+        </w:rPr>
+        <w:t>Edit|Add Pilot Point</w:t>
       </w:r>
       <w:r>
         <w:t xml:space="preserve"> or </w:t>
@@ -1147,7 +1063,16 @@
         </w:drawing>
       </w:r>
       <w:r>
-        <w:t xml:space="preserve"> and then click on the top view of the model to add a pilot point at the location where the mouse button was released.</w:t>
+        <w:t xml:space="preserve"> to activate the Add Pilot Point tool. The user can </w:t>
+      </w:r>
+      <w:r>
+        <w:t xml:space="preserve">then click on the top view of the model to add a pilot point at the location where the mouse button </w:t>
+      </w:r>
+      <w:r>
+        <w:t>is</w:t>
+      </w:r>
+      <w:r>
+        <w:t xml:space="preserve"> released.</w:t>
       </w:r>
     </w:p>
     <w:p>
@@ -1272,21 +1197,12 @@
       <w:r>
         <w:t xml:space="preserve"> on the </w:t>
       </w:r>
-      <w:proofErr w:type="spellStart"/>
-      <w:r>
-        <w:rPr>
-          <w:b/>
-          <w:bCs/>
-        </w:rPr>
-        <w:t>Model|Pest</w:t>
-      </w:r>
-      <w:proofErr w:type="spellEnd"/>
-      <w:r>
-        <w:rPr>
-          <w:b/>
-          <w:bCs/>
-        </w:rPr>
-        <w:t xml:space="preserve"> Properties</w:t>
+      <w:r>
+        <w:rPr>
+          <w:b/>
+          <w:bCs/>
+        </w:rPr>
+        <w:t>Model|Pest Properties</w:t>
       </w:r>
       <w:r>
         <w:t xml:space="preserve"> dialog box. ModelMuse will </w:t>
@@ -1427,40 +1343,22 @@
       <w:r>
         <w:t xml:space="preserve">ilot points can be deleted in several ways. First, for individually specified pilot points, the user can delete the row in the table containing them in the </w:t>
       </w:r>
-      <w:proofErr w:type="spellStart"/>
-      <w:r>
-        <w:rPr>
-          <w:b/>
-          <w:bCs/>
-        </w:rPr>
-        <w:t>Model|Pest</w:t>
-      </w:r>
-      <w:proofErr w:type="spellEnd"/>
-      <w:r>
-        <w:rPr>
-          <w:b/>
-          <w:bCs/>
-        </w:rPr>
-        <w:t xml:space="preserve"> Properties</w:t>
+      <w:r>
+        <w:rPr>
+          <w:b/>
+          <w:bCs/>
+        </w:rPr>
+        <w:t>Model|Pest Properties</w:t>
       </w:r>
       <w:r>
         <w:t xml:space="preserve"> dialog box. The user can also select </w:t>
       </w:r>
-      <w:proofErr w:type="spellStart"/>
-      <w:r>
-        <w:rPr>
-          <w:b/>
-          <w:bCs/>
-        </w:rPr>
-        <w:t>Edit|Delete</w:t>
-      </w:r>
-      <w:proofErr w:type="spellEnd"/>
-      <w:r>
-        <w:rPr>
-          <w:b/>
-          <w:bCs/>
-        </w:rPr>
-        <w:t xml:space="preserve"> Pilot point(s)</w:t>
+      <w:r>
+        <w:rPr>
+          <w:b/>
+          <w:bCs/>
+        </w:rPr>
+        <w:t>Edit|Delete Pilot point(s)</w:t>
       </w:r>
       <w:r>
         <w:t xml:space="preserve"> or click on a </w:t>
@@ -1519,107 +1417,92 @@
         </w:drawing>
       </w:r>
       <w:r>
-        <w:t xml:space="preserve"> and then click on a pilot point to delete it. This only applies to individually specified pilot points or pilot points </w:t>
+        <w:t xml:space="preserve"> </w:t>
+      </w:r>
+      <w:r>
+        <w:t xml:space="preserve">to activate the </w:t>
+      </w:r>
+      <w:r>
+        <w:rPr>
+          <w:b/>
+          <w:bCs/>
+        </w:rPr>
+        <w:t>Delete pilot points</w:t>
+      </w:r>
+      <w:r>
+        <w:t xml:space="preserve"> tool. </w:t>
+      </w:r>
+      <w:r>
+        <w:t>The user can</w:t>
+      </w:r>
+      <w:r>
+        <w:t xml:space="preserve"> be used in two ways.</w:t>
+      </w:r>
+      <w:r>
+        <w:t xml:space="preserve"> </w:t>
+      </w:r>
+      <w:r>
+        <w:t>The user can</w:t>
+      </w:r>
+      <w:r>
+        <w:t xml:space="preserve"> click on a pilot point to delete it</w:t>
+      </w:r>
+      <w:r>
+        <w:t xml:space="preserve"> if it is an</w:t>
+      </w:r>
+      <w:r>
+        <w:t xml:space="preserve"> individually specified pilot point or </w:t>
+      </w:r>
+      <w:r>
+        <w:t xml:space="preserve">a </w:t>
+      </w:r>
+      <w:r>
+        <w:t xml:space="preserve">pilot point </w:t>
       </w:r>
       <w:r>
         <w:t xml:space="preserve">generated </w:t>
       </w:r>
       <w:r>
-        <w:t xml:space="preserve">between point observations. It does not apply to the regularly spaced pilot points. To distinguish between these two types of pilot points, the regularly spaced pilot points are drawn using a plus symbol and the others are drawn with a x symbol. To delete multiple pilot points at once, select </w:t>
-      </w:r>
-      <w:proofErr w:type="spellStart"/>
-      <w:r>
-        <w:rPr>
-          <w:b/>
-          <w:bCs/>
-        </w:rPr>
-        <w:t>Edit|Delete</w:t>
-      </w:r>
-      <w:proofErr w:type="spellEnd"/>
-      <w:r>
-        <w:rPr>
-          <w:b/>
-          <w:bCs/>
-        </w:rPr>
-        <w:t xml:space="preserve"> Pilot point(s)</w:t>
-      </w:r>
-      <w:r>
-        <w:t xml:space="preserve"> or click on a </w:t>
-      </w:r>
-      <w:r>
-        <w:rPr>
-          <w:b/>
-          <w:bCs/>
-        </w:rPr>
-        <w:t>Delete pilot point(s)</w:t>
-      </w:r>
-      <w:r>
-        <w:t xml:space="preserve"> button</w:t>
+        <w:t xml:space="preserve">between point observations. To distinguish between these two types of pilot points, the regularly spaced pilot points are drawn using a plus symbol and the others are drawn with a x symbol. </w:t>
+      </w:r>
+      <w:r>
+        <w:t>Alternatively, the user can</w:t>
+      </w:r>
+      <w:r>
+        <w:t xml:space="preserve"> click down on a location on the top view of the model.</w:t>
+      </w:r>
+      <w:r>
+        <w:t xml:space="preserve"> This location defines one corner of a rectangle.</w:t>
+      </w:r>
+      <w:r>
+        <w:t xml:space="preserve"> Then</w:t>
+      </w:r>
+      <w:r>
+        <w:t xml:space="preserve">, while </w:t>
+      </w:r>
+      <w:r>
+        <w:t>holding the mouse button down</w:t>
+      </w:r>
+      <w:r>
+        <w:t xml:space="preserve">, the user can </w:t>
+      </w:r>
+      <w:r>
+        <w:t>drag</w:t>
       </w:r>
       <w:r>
         <w:t xml:space="preserve"> </w:t>
       </w:r>
       <w:r>
-        <w:rPr>
-          <w:noProof/>
-        </w:rPr>
-        <w:drawing>
-          <wp:inline distT="0" distB="0" distL="0" distR="0" wp14:anchorId="19356382" wp14:editId="303727E0">
-            <wp:extent cx="222261" cy="228612"/>
-            <wp:effectExtent l="0" t="0" r="6350" b="0"/>
-            <wp:docPr id="8" name="Picture 8"/>
-            <wp:cNvGraphicFramePr>
-              <a:graphicFrameLocks xmlns:a="http://schemas.openxmlformats.org/drawingml/2006/main" noChangeAspect="1"/>
-            </wp:cNvGraphicFramePr>
-            <a:graphic xmlns:a="http://schemas.openxmlformats.org/drawingml/2006/main">
-              <a:graphicData uri="http://schemas.openxmlformats.org/drawingml/2006/picture">
-                <pic:pic xmlns:pic="http://schemas.openxmlformats.org/drawingml/2006/picture">
-                  <pic:nvPicPr>
-                    <pic:cNvPr id="1" name=""/>
-                    <pic:cNvPicPr/>
-                  </pic:nvPicPr>
-                  <pic:blipFill>
-                    <a:blip r:embed="rId14"/>
-                    <a:stretch>
-                      <a:fillRect/>
-                    </a:stretch>
-                  </pic:blipFill>
-                  <pic:spPr>
-                    <a:xfrm>
-                      <a:off x="0" y="0"/>
-                      <a:ext cx="222261" cy="228612"/>
-                    </a:xfrm>
-                    <a:prstGeom prst="rect">
-                      <a:avLst/>
-                    </a:prstGeom>
-                  </pic:spPr>
-                </pic:pic>
-              </a:graphicData>
-            </a:graphic>
-          </wp:inline>
-        </w:drawing>
-      </w:r>
-      <w:r>
-        <w:t xml:space="preserve"> and then click down on a location on the top view of the model.</w:t>
-      </w:r>
-      <w:r>
-        <w:t xml:space="preserve"> This location defines one corner of a rectangle.</w:t>
-      </w:r>
-      <w:r>
-        <w:t xml:space="preserve"> Then drag the mouse </w:t>
-      </w:r>
-      <w:r>
-        <w:t xml:space="preserve">while holding </w:t>
-      </w:r>
-      <w:r>
-        <w:t>the mouse button</w:t>
-      </w:r>
-      <w:r>
-        <w:t xml:space="preserve"> down</w:t>
-      </w:r>
-      <w:r>
-        <w:t>.</w:t>
-      </w:r>
+        <w:t>with the</w:t>
+      </w:r>
+      <w:r>
+        <w:t xml:space="preserve"> mouse </w:t>
+      </w:r>
+      <w:r>
+        <w:t>to another location and release it.</w:t>
+      </w:r>
+      <w:bookmarkStart w:id="0" w:name="_GoBack"/>
+      <w:bookmarkEnd w:id="0"/>
       <w:r>
         <w:t xml:space="preserve"> The location where</w:t>
       </w:r>
@@ -1648,10 +1531,7 @@
         <w:t>Use pilot points between observations</w:t>
       </w:r>
       <w:r>
-        <w:t xml:space="preserve"> checkbox </w:t>
-      </w:r>
-      <w:r>
-        <w:t xml:space="preserve">will result in the removal of all the pilot points defined by clicking the </w:t>
+        <w:t xml:space="preserve"> checkbox will result in the removal of all the pilot points defined by clicking the </w:t>
       </w:r>
       <w:r>
         <w:rPr>
@@ -1716,83 +1596,25 @@
         <w:spacing w:after="0" w:line="240" w:lineRule="auto"/>
       </w:pPr>
       <w:r>
-        <w:t xml:space="preserve">PilotPoints1 = </w:t>
-      </w:r>
-      <w:proofErr w:type="spellStart"/>
-      <w:r>
-        <w:t>read_list_</w:t>
-      </w:r>
-      <w:proofErr w:type="gramStart"/>
-      <w:r>
-        <w:t>file</w:t>
-      </w:r>
-      <w:proofErr w:type="spellEnd"/>
-      <w:r>
-        <w:t>(</w:t>
-      </w:r>
-      <w:proofErr w:type="spellStart"/>
-      <w:proofErr w:type="gramEnd"/>
-      <w:r>
-        <w:t>skiplines</w:t>
-      </w:r>
-      <w:proofErr w:type="spellEnd"/>
-      <w:r>
-        <w:t>=0,dimensions=2, &amp;</w:t>
-      </w:r>
-    </w:p>
-    <w:p>
-      <w:pPr>
-        <w:keepNext/>
-        <w:spacing w:after="0" w:line="240" w:lineRule="auto"/>
-      </w:pPr>
-      <w:r>
-        <w:t xml:space="preserve">  </w:t>
-      </w:r>
-      <w:proofErr w:type="spellStart"/>
-      <w:r>
-        <w:t>plist</w:t>
-      </w:r>
-      <w:proofErr w:type="spellEnd"/>
-      <w:r>
-        <w:t>='Hk2_1</w:t>
-      </w:r>
-      <w:proofErr w:type="gramStart"/>
-      <w:r>
-        <w:t>';column</w:t>
-      </w:r>
-      <w:proofErr w:type="gramEnd"/>
-      <w:r>
-        <w:t>=5, &amp;</w:t>
-      </w:r>
-    </w:p>
-    <w:p>
-      <w:pPr>
-        <w:keepNext/>
-        <w:spacing w:after="0" w:line="240" w:lineRule="auto"/>
-      </w:pPr>
-      <w:r>
-        <w:t xml:space="preserve">  </w:t>
-      </w:r>
-      <w:proofErr w:type="spellStart"/>
-      <w:r>
-        <w:t>id_type</w:t>
-      </w:r>
-      <w:proofErr w:type="spellEnd"/>
-      <w:r>
-        <w:t>='</w:t>
-      </w:r>
-      <w:proofErr w:type="spellStart"/>
-      <w:r>
-        <w:t>indexed</w:t>
-      </w:r>
-      <w:proofErr w:type="gramStart"/>
-      <w:r>
-        <w:t>',file</w:t>
-      </w:r>
-      <w:proofErr w:type="spellEnd"/>
-      <w:proofErr w:type="gramEnd"/>
-      <w:r>
-        <w:t>='PestPilotPointTest.Kx.Hk2.1.pp')</w:t>
+        <w:t>PilotPoints1 = read_list_file(skiplines=0,dimensions=2, &amp;</w:t>
+      </w:r>
+    </w:p>
+    <w:p>
+      <w:pPr>
+        <w:keepNext/>
+        <w:spacing w:after="0" w:line="240" w:lineRule="auto"/>
+      </w:pPr>
+      <w:r>
+        <w:t xml:space="preserve">  plist='Hk2_1';column=5, &amp;</w:t>
+      </w:r>
+    </w:p>
+    <w:p>
+      <w:pPr>
+        <w:keepNext/>
+        <w:spacing w:after="0" w:line="240" w:lineRule="auto"/>
+      </w:pPr>
+      <w:r>
+        <w:t xml:space="preserve">  id_type='indexed',file='PestPilotPointTest.Kx.Hk2.1.pp')</w:t>
       </w:r>
     </w:p>
     <w:p>
@@ -1818,29 +1640,8 @@
         <w:keepNext/>
         <w:spacing w:after="0" w:line="240" w:lineRule="auto"/>
       </w:pPr>
-      <w:proofErr w:type="spellStart"/>
-      <w:r>
-        <w:t>cl_Discretization</w:t>
-      </w:r>
-      <w:proofErr w:type="spellEnd"/>
-      <w:r>
-        <w:t xml:space="preserve"> = read_mf6_grid_</w:t>
-      </w:r>
-      <w:proofErr w:type="gramStart"/>
-      <w:r>
-        <w:t>specs(</w:t>
-      </w:r>
-      <w:proofErr w:type="gramEnd"/>
-      <w:r>
-        <w:t>file='</w:t>
-      </w:r>
-      <w:proofErr w:type="spellStart"/>
-      <w:r>
-        <w:t>PestPilotPointTest.dis.grb</w:t>
-      </w:r>
-      <w:proofErr w:type="spellEnd"/>
-      <w:r>
-        <w:t>', &amp;</w:t>
+      <w:r>
+        <w:t>cl_Discretization = read_mf6_grid_specs(file='PestPilotPointTest.dis.grb', &amp;</w:t>
       </w:r>
     </w:p>
     <w:p>
@@ -1858,49 +1659,25 @@
         <w:spacing w:after="0" w:line="240" w:lineRule="auto"/>
       </w:pPr>
       <w:r>
-        <w:t xml:space="preserve">  </w:t>
-      </w:r>
-      <w:proofErr w:type="spellStart"/>
-      <w:r>
-        <w:t>slist_layer_idomain</w:t>
-      </w:r>
-      <w:proofErr w:type="spellEnd"/>
-      <w:r>
-        <w:t>=id1; layer=1, &amp;</w:t>
-      </w:r>
-    </w:p>
-    <w:p>
-      <w:pPr>
-        <w:keepNext/>
-        <w:spacing w:after="0" w:line="240" w:lineRule="auto"/>
-      </w:pPr>
-      <w:r>
-        <w:t xml:space="preserve">  </w:t>
-      </w:r>
-      <w:proofErr w:type="spellStart"/>
-      <w:r>
-        <w:t>plist_layer_bottom</w:t>
-      </w:r>
-      <w:proofErr w:type="spellEnd"/>
-      <w:r>
-        <w:t xml:space="preserve"> =bot1; layer=1, &amp;</w:t>
-      </w:r>
-    </w:p>
-    <w:p>
-      <w:pPr>
-        <w:keepNext/>
-        <w:spacing w:after="0" w:line="240" w:lineRule="auto"/>
-      </w:pPr>
-      <w:r>
-        <w:t xml:space="preserve">  </w:t>
-      </w:r>
-      <w:proofErr w:type="spellStart"/>
-      <w:r>
-        <w:t>plist_top</w:t>
-      </w:r>
-      <w:proofErr w:type="spellEnd"/>
-      <w:r>
-        <w:t xml:space="preserve"> = top)</w:t>
+        <w:t xml:space="preserve">  slist_layer_idomain=id1; layer=1, &amp;</w:t>
+      </w:r>
+    </w:p>
+    <w:p>
+      <w:pPr>
+        <w:keepNext/>
+        <w:spacing w:after="0" w:line="240" w:lineRule="auto"/>
+      </w:pPr>
+      <w:r>
+        <w:t xml:space="preserve">  plist_layer_bottom =bot1; layer=1, &amp;</w:t>
+      </w:r>
+    </w:p>
+    <w:p>
+      <w:pPr>
+        <w:keepNext/>
+        <w:spacing w:after="0" w:line="240" w:lineRule="auto"/>
+      </w:pPr>
+      <w:r>
+        <w:t xml:space="preserve">  plist_top = top)</w:t>
       </w:r>
     </w:p>
     <w:p>
@@ -1926,103 +1703,35 @@
         <w:keepNext/>
         <w:spacing w:after="0" w:line="240" w:lineRule="auto"/>
       </w:pPr>
-      <w:proofErr w:type="spellStart"/>
-      <w:r>
-        <w:t>read_list_</w:t>
-      </w:r>
-      <w:proofErr w:type="gramStart"/>
-      <w:r>
-        <w:t>file</w:t>
-      </w:r>
-      <w:proofErr w:type="spellEnd"/>
-      <w:r>
-        <w:t>(</w:t>
-      </w:r>
-      <w:proofErr w:type="spellStart"/>
-      <w:proofErr w:type="gramEnd"/>
-      <w:r>
-        <w:t>reference_clist</w:t>
-      </w:r>
-      <w:proofErr w:type="spellEnd"/>
-      <w:r>
-        <w:t>='cl_Discretization',</w:t>
-      </w:r>
-      <w:proofErr w:type="spellStart"/>
-      <w:r>
-        <w:t>skiplines</w:t>
-      </w:r>
-      <w:proofErr w:type="spellEnd"/>
-      <w:r>
-        <w:t>=1, &amp;</w:t>
-      </w:r>
-    </w:p>
-    <w:p>
-      <w:pPr>
-        <w:keepNext/>
-        <w:spacing w:after="0" w:line="240" w:lineRule="auto"/>
-      </w:pPr>
-      <w:r>
-        <w:t xml:space="preserve">  </w:t>
-      </w:r>
-      <w:proofErr w:type="spellStart"/>
-      <w:r>
-        <w:t>slist</w:t>
-      </w:r>
-      <w:proofErr w:type="spellEnd"/>
-      <w:r>
-        <w:t>=s_PIndex</w:t>
-      </w:r>
-      <w:proofErr w:type="gramStart"/>
-      <w:r>
-        <w:t>1;column</w:t>
-      </w:r>
-      <w:proofErr w:type="gramEnd"/>
-      <w:r>
-        <w:t>=2, &amp;</w:t>
-      </w:r>
-    </w:p>
-    <w:p>
-      <w:pPr>
-        <w:keepNext/>
-        <w:spacing w:after="0" w:line="240" w:lineRule="auto"/>
-      </w:pPr>
-      <w:r>
-        <w:t xml:space="preserve">  </w:t>
-      </w:r>
-      <w:proofErr w:type="spellStart"/>
-      <w:r>
-        <w:t>plist</w:t>
-      </w:r>
-      <w:proofErr w:type="spellEnd"/>
-      <w:r>
-        <w:t>=p_Value</w:t>
-      </w:r>
-      <w:proofErr w:type="gramStart"/>
-      <w:r>
-        <w:t>1;column</w:t>
-      </w:r>
-      <w:proofErr w:type="gramEnd"/>
-      <w:r>
-        <w:t>=3, &amp;</w:t>
-      </w:r>
-    </w:p>
-    <w:p>
-      <w:pPr>
-        <w:keepNext/>
-        <w:spacing w:after="0" w:line="240" w:lineRule="auto"/>
-      </w:pPr>
-      <w:r>
-        <w:t xml:space="preserve">  file='</w:t>
-      </w:r>
-      <w:proofErr w:type="spellStart"/>
-      <w:proofErr w:type="gramStart"/>
-      <w:r>
-        <w:t>PestPilotPointTest.Kx.PstValues</w:t>
-      </w:r>
-      <w:proofErr w:type="spellEnd"/>
-      <w:proofErr w:type="gramEnd"/>
-      <w:r>
-        <w:t>')</w:t>
+      <w:r>
+        <w:t>read_list_file(reference_clist='cl_Discretization',skiplines=1, &amp;</w:t>
+      </w:r>
+    </w:p>
+    <w:p>
+      <w:pPr>
+        <w:keepNext/>
+        <w:spacing w:after="0" w:line="240" w:lineRule="auto"/>
+      </w:pPr>
+      <w:r>
+        <w:t xml:space="preserve">  slist=s_PIndex1;column=2, &amp;</w:t>
+      </w:r>
+    </w:p>
+    <w:p>
+      <w:pPr>
+        <w:keepNext/>
+        <w:spacing w:after="0" w:line="240" w:lineRule="auto"/>
+      </w:pPr>
+      <w:r>
+        <w:t xml:space="preserve">  plist=p_Value1;column=3, &amp;</w:t>
+      </w:r>
+    </w:p>
+    <w:p>
+      <w:pPr>
+        <w:keepNext/>
+        <w:spacing w:after="0" w:line="240" w:lineRule="auto"/>
+      </w:pPr>
+      <w:r>
+        <w:t xml:space="preserve">  file='PestPilotPointTest.Kx.PstValues')</w:t>
       </w:r>
     </w:p>
     <w:p>
@@ -2094,53 +1803,16 @@
         <w:spacing w:after="0" w:line="240" w:lineRule="auto"/>
       </w:pPr>
       <w:r>
-        <w:t xml:space="preserve"># </w:t>
-      </w:r>
-      <w:proofErr w:type="spellStart"/>
-      <w:r>
-        <w:t>Modfify</w:t>
-      </w:r>
-      <w:proofErr w:type="spellEnd"/>
-      <w:r>
-        <w:t xml:space="preserve"> data values</w:t>
-      </w:r>
-    </w:p>
-    <w:p>
-      <w:pPr>
-        <w:keepNext/>
-        <w:spacing w:after="0" w:line="240" w:lineRule="auto"/>
-      </w:pPr>
-      <w:r>
-        <w:t>temp=</w:t>
-      </w:r>
-      <w:proofErr w:type="spellStart"/>
-      <w:r>
-        <w:t>new_plist</w:t>
-      </w:r>
-      <w:proofErr w:type="spellEnd"/>
-      <w:r>
-        <w:t>(</w:t>
-      </w:r>
-      <w:proofErr w:type="spellStart"/>
-      <w:r>
-        <w:t>reference_clist</w:t>
-      </w:r>
-      <w:proofErr w:type="spellEnd"/>
-      <w:r>
-        <w:t>=</w:t>
-      </w:r>
-      <w:proofErr w:type="spellStart"/>
-      <w:r>
-        <w:t>cl_</w:t>
-      </w:r>
-      <w:proofErr w:type="gramStart"/>
-      <w:r>
-        <w:t>Discretization,value</w:t>
-      </w:r>
-      <w:proofErr w:type="spellEnd"/>
-      <w:proofErr w:type="gramEnd"/>
-      <w:r>
-        <w:t>=0.0)</w:t>
+        <w:t># Modfify data values</w:t>
+      </w:r>
+    </w:p>
+    <w:p>
+      <w:pPr>
+        <w:keepNext/>
+        <w:spacing w:after="0" w:line="240" w:lineRule="auto"/>
+      </w:pPr>
+      <w:r>
+        <w:t>temp=new_plist(reference_clist=cl_Discretization,value=0.0)</w:t>
       </w:r>
     </w:p>
     <w:p>
@@ -2176,15 +1848,7 @@
         <w:spacing w:after="0" w:line="240" w:lineRule="auto"/>
       </w:pPr>
       <w:r>
-        <w:t xml:space="preserve">    p_Value1(select</w:t>
-      </w:r>
-      <w:proofErr w:type="gramStart"/>
-      <w:r>
-        <w:t>=(</w:t>
-      </w:r>
-      <w:proofErr w:type="gramEnd"/>
-      <w:r>
-        <w:t>s_PIndex1 == 1)) = p_Value1 * Hk1</w:t>
+        <w:t xml:space="preserve">    p_Value1(select=(s_PIndex1 == 1)) = p_Value1 * Hk1</w:t>
       </w:r>
     </w:p>
     <w:p>
@@ -2220,15 +1884,7 @@
         <w:spacing w:after="0" w:line="240" w:lineRule="auto"/>
       </w:pPr>
       <w:r>
-        <w:t xml:space="preserve">    temp=Hk2_</w:t>
-      </w:r>
-      <w:proofErr w:type="gramStart"/>
-      <w:r>
-        <w:t>1.krige</w:t>
-      </w:r>
-      <w:proofErr w:type="gramEnd"/>
-      <w:r>
-        <w:t>_using_file(file='PestPilotPointTest.Kx.Factors1';form='formatted', &amp;</w:t>
+        <w:t xml:space="preserve">    temp=Hk2_1.krige_using_file(file='PestPilotPointTest.Kx.Factors1';form='formatted', &amp;</w:t>
       </w:r>
     </w:p>
     <w:p>
@@ -2255,15 +1911,7 @@
         <w:spacing w:after="0" w:line="240" w:lineRule="auto"/>
       </w:pPr>
       <w:r>
-        <w:t xml:space="preserve">    p_Value1(select</w:t>
-      </w:r>
-      <w:proofErr w:type="gramStart"/>
-      <w:r>
-        <w:t>=(</w:t>
-      </w:r>
-      <w:proofErr w:type="gramEnd"/>
-      <w:r>
-        <w:t>s_PIndex1 == 2)) = temp</w:t>
+        <w:t xml:space="preserve">    p_Value1(select=(s_PIndex1 == 2)) = temp</w:t>
       </w:r>
     </w:p>
     <w:p>
@@ -2289,54 +1937,25 @@
         <w:keepNext/>
         <w:spacing w:after="0" w:line="240" w:lineRule="auto"/>
       </w:pPr>
-      <w:proofErr w:type="spellStart"/>
-      <w:r>
-        <w:t>write_column_data_</w:t>
-      </w:r>
-      <w:proofErr w:type="gramStart"/>
-      <w:r>
-        <w:t>file</w:t>
-      </w:r>
-      <w:proofErr w:type="spellEnd"/>
-      <w:r>
-        <w:t>(</w:t>
-      </w:r>
-      <w:proofErr w:type="gramEnd"/>
-      <w:r>
-        <w:t>header='no', &amp;</w:t>
-      </w:r>
-    </w:p>
-    <w:p>
-      <w:pPr>
-        <w:keepNext/>
-        <w:spacing w:after="0" w:line="240" w:lineRule="auto"/>
-      </w:pPr>
-      <w:r>
-        <w:t xml:space="preserve">  file='arrays\PestPilotPointTest.npf.Kx_1.txt</w:t>
-      </w:r>
-      <w:proofErr w:type="gramStart"/>
-      <w:r>
-        <w:t>';delim</w:t>
-      </w:r>
-      <w:proofErr w:type="gramEnd"/>
-      <w:r>
-        <w:t>="space", &amp;</w:t>
-      </w:r>
-    </w:p>
-    <w:p>
-      <w:pPr>
-        <w:spacing w:after="0" w:line="240" w:lineRule="auto"/>
-      </w:pPr>
-      <w:r>
-        <w:t xml:space="preserve">  </w:t>
-      </w:r>
-      <w:proofErr w:type="spellStart"/>
-      <w:r>
-        <w:t>plist</w:t>
-      </w:r>
-      <w:proofErr w:type="spellEnd"/>
-      <w:r>
-        <w:t>=p_Value1)</w:t>
+      <w:r>
+        <w:t>write_column_data_file(header='no', &amp;</w:t>
+      </w:r>
+    </w:p>
+    <w:p>
+      <w:pPr>
+        <w:keepNext/>
+        <w:spacing w:after="0" w:line="240" w:lineRule="auto"/>
+      </w:pPr>
+      <w:r>
+        <w:t xml:space="preserve">  file='arrays\PestPilotPointTest.npf.Kx_1.txt';delim="space", &amp;</w:t>
+      </w:r>
+    </w:p>
+    <w:p>
+      <w:pPr>
+        <w:spacing w:after="0" w:line="240" w:lineRule="auto"/>
+      </w:pPr>
+      <w:r>
+        <w:t xml:space="preserve">  plist=p_Value1)</w:t>
       </w:r>
     </w:p>
     <w:p>
@@ -2369,23 +1988,7 @@
         </w:numPr>
       </w:pPr>
       <w:r>
-        <w:t xml:space="preserve">ModelMuse </w:t>
-      </w:r>
-      <w:proofErr w:type="spellStart"/>
-      <w:r>
-        <w:t>can not</w:t>
-      </w:r>
-      <w:proofErr w:type="spellEnd"/>
-      <w:r>
-        <w:t xml:space="preserve"> import SUTRA input files generated by PEST for the purposes of visualizing the model input. The command to do this is “</w:t>
-      </w:r>
-      <w:proofErr w:type="spellStart"/>
-      <w:r>
-        <w:t>File|Import|SUTRA</w:t>
-      </w:r>
-      <w:proofErr w:type="spellEnd"/>
-      <w:r>
-        <w:t xml:space="preserve"> Files.”</w:t>
+        <w:t>ModelMuse can not import SUTRA input files generated by PEST for the purposes of visualizing the model input. The command to do this is “File|Import|SUTRA Files.”</w:t>
       </w:r>
     </w:p>
     <w:p>
@@ -2397,15 +2000,7 @@
         </w:numPr>
       </w:pPr>
       <w:r>
-        <w:t xml:space="preserve">ModelMuse </w:t>
-      </w:r>
-      <w:proofErr w:type="spellStart"/>
-      <w:r>
-        <w:t>can not</w:t>
-      </w:r>
-      <w:proofErr w:type="spellEnd"/>
-      <w:r>
-        <w:t xml:space="preserve"> import PVAL files containing parameters intended only for PEST.</w:t>
+        <w:t>ModelMuse can not import PVAL files containing parameters intended only for PEST.</w:t>
       </w:r>
     </w:p>
     <w:p>
@@ -2468,187 +2063,17 @@
     </w:p>
     <w:p>
       <w:r>
-        <w:t xml:space="preserve">In ModelMuse, there are </w:t>
-      </w:r>
-      <w:proofErr w:type="gramStart"/>
-      <w:r>
-        <w:t>a number of</w:t>
-      </w:r>
-      <w:proofErr w:type="gramEnd"/>
-      <w:r>
-        <w:t xml:space="preserve"> data sets whose default formulas link them with other data sets. The most prominent of these are </w:t>
-      </w:r>
-      <w:proofErr w:type="spellStart"/>
-      <w:r>
-        <w:t>Kx</w:t>
-      </w:r>
-      <w:proofErr w:type="spellEnd"/>
-      <w:r>
-        <w:t xml:space="preserve">, Ky, and </w:t>
-      </w:r>
-      <w:proofErr w:type="spellStart"/>
-      <w:r>
-        <w:t>Kz</w:t>
-      </w:r>
-      <w:proofErr w:type="spellEnd"/>
-      <w:r>
-        <w:t xml:space="preserve">. The default formulas for Ky is </w:t>
-      </w:r>
-      <w:proofErr w:type="spellStart"/>
-      <w:r>
-        <w:t>Kx</w:t>
-      </w:r>
-      <w:proofErr w:type="spellEnd"/>
-      <w:r>
-        <w:t xml:space="preserve"> and the default formula for </w:t>
-      </w:r>
-      <w:proofErr w:type="spellStart"/>
-      <w:r>
-        <w:t>Kz</w:t>
-      </w:r>
-      <w:proofErr w:type="spellEnd"/>
-      <w:r>
-        <w:t xml:space="preserve"> is </w:t>
-      </w:r>
-      <w:proofErr w:type="spellStart"/>
-      <w:r>
-        <w:t>Kx</w:t>
-      </w:r>
-      <w:proofErr w:type="spellEnd"/>
-      <w:r>
-        <w:t xml:space="preserve">/10. Now consider the case where you want Ky to have the same value as </w:t>
-      </w:r>
-      <w:proofErr w:type="spellStart"/>
-      <w:proofErr w:type="gramStart"/>
-      <w:r>
-        <w:t>Kx</w:t>
-      </w:r>
-      <w:proofErr w:type="spellEnd"/>
-      <w:proofErr w:type="gramEnd"/>
-      <w:r>
-        <w:t xml:space="preserve"> but you also want to calibrate </w:t>
-      </w:r>
-      <w:proofErr w:type="spellStart"/>
-      <w:r>
-        <w:t>Kx</w:t>
-      </w:r>
-      <w:proofErr w:type="spellEnd"/>
-      <w:r>
-        <w:t xml:space="preserve">. One option would be to define one or more parameters for </w:t>
-      </w:r>
-      <w:proofErr w:type="spellStart"/>
-      <w:r>
-        <w:t>Kx</w:t>
-      </w:r>
-      <w:proofErr w:type="spellEnd"/>
-      <w:r>
-        <w:t xml:space="preserve"> but do nothing with Ky. PEST will then modify </w:t>
-      </w:r>
-      <w:proofErr w:type="spellStart"/>
-      <w:r>
-        <w:t>Kx</w:t>
-      </w:r>
-      <w:proofErr w:type="spellEnd"/>
-      <w:r>
-        <w:t xml:space="preserve"> but the value of Ky was set by ModelMuse and doesn’t instruct PEST to modify it so nothing happens to Ky so you don’t achieve your goal of having Ky be the same as </w:t>
-      </w:r>
-      <w:proofErr w:type="spellStart"/>
-      <w:r>
-        <w:t>Kx</w:t>
-      </w:r>
-      <w:proofErr w:type="spellEnd"/>
-      <w:r>
-        <w:t xml:space="preserve">. Another option would be to have both </w:t>
-      </w:r>
-      <w:proofErr w:type="spellStart"/>
-      <w:r>
-        <w:t>Kx</w:t>
-      </w:r>
-      <w:proofErr w:type="spellEnd"/>
-      <w:r>
-        <w:t xml:space="preserve"> and Ky be estimated and to use the same parameters for both and in the same locations. This doesn’t work either so long as the formula for Ky is set to </w:t>
-      </w:r>
-      <w:proofErr w:type="spellStart"/>
-      <w:r>
-        <w:t>Kx</w:t>
-      </w:r>
-      <w:proofErr w:type="spellEnd"/>
-      <w:r>
-        <w:t xml:space="preserve">. Suppose the parameter value was 1E-4 m/s. </w:t>
-      </w:r>
-      <w:proofErr w:type="spellStart"/>
-      <w:r>
-        <w:t>Kx</w:t>
-      </w:r>
-      <w:proofErr w:type="spellEnd"/>
-      <w:r>
-        <w:t xml:space="preserve"> then gets a value of 1E-4 times whatever value was assigned to </w:t>
-      </w:r>
-      <w:proofErr w:type="spellStart"/>
-      <w:r>
-        <w:t>Kx</w:t>
-      </w:r>
-      <w:proofErr w:type="spellEnd"/>
-      <w:r>
-        <w:t xml:space="preserve"> by the default formula or objects. Let’s assume that the default formula for </w:t>
-      </w:r>
-      <w:proofErr w:type="spellStart"/>
-      <w:r>
-        <w:t>Kx</w:t>
-      </w:r>
-      <w:proofErr w:type="spellEnd"/>
-      <w:r>
-        <w:t xml:space="preserve"> is 1 so the final value for </w:t>
-      </w:r>
-      <w:proofErr w:type="spellStart"/>
-      <w:r>
-        <w:t>Kx</w:t>
-      </w:r>
-      <w:proofErr w:type="spellEnd"/>
-      <w:r>
-        <w:t xml:space="preserve"> is 1E-4. The value of Ky set by the default formula is 1E-4. This is multiplied by the parameter value to get a final value of 1E-8. That is very different from your goal of having </w:t>
-      </w:r>
-      <w:proofErr w:type="spellStart"/>
-      <w:r>
-        <w:t>Kx</w:t>
-      </w:r>
-      <w:proofErr w:type="spellEnd"/>
-      <w:r>
-        <w:t xml:space="preserve"> equal to Ky. </w:t>
-      </w:r>
-    </w:p>
-    <w:p>
-      <w:r>
-        <w:t>The best way to handle this to meet the goal is to specify horizontal anisotropy as the model input rather than specifying Ky directly. In MODFLOW 6, this is done using an option in the NPF package. There is a similar option for vertical anisotropy. In MODFLOW-2005, horizontal anisotropy is part of the model input by default and you can also have vertical anisotropy be part of the model input.  You can also have horizontal anisotropy and vertical anisotropy parameters. The parameters are specified in the “</w:t>
-      </w:r>
-      <w:proofErr w:type="spellStart"/>
-      <w:r>
-        <w:t>Model|MODFLOW</w:t>
-      </w:r>
-      <w:proofErr w:type="spellEnd"/>
-      <w:r>
-        <w:t xml:space="preserve"> Packages and Programs” dialog box. The vertical anisotropy option is specified in the “</w:t>
-      </w:r>
-      <w:proofErr w:type="spellStart"/>
-      <w:r>
-        <w:t>Model|MODFLOW</w:t>
-      </w:r>
-      <w:proofErr w:type="spellEnd"/>
-      <w:r>
-        <w:t xml:space="preserve"> Layers” dialog box.</w:t>
-      </w:r>
-    </w:p>
-    <w:p>
-      <w:r>
-        <w:t xml:space="preserve">There are no similar options for SUTRA. Your best option is probably to use tied parameters for Ky and </w:t>
-      </w:r>
-      <w:proofErr w:type="spellStart"/>
-      <w:r>
-        <w:t>Kz</w:t>
-      </w:r>
-      <w:proofErr w:type="spellEnd"/>
-      <w:r>
-        <w:t>. However, this isn’t supported right now if pilot points are used.</w:t>
+        <w:t xml:space="preserve">In ModelMuse, there are a number of data sets whose default formulas link them with other data sets. The most prominent of these are Kx, Ky, and Kz. The default formulas for Ky is Kx and the default formula for Kz is Kx/10. Now consider the case where you want Ky to have the same value as Kx but you also want to calibrate Kx. One option would be to define one or more parameters for Kx but do nothing with Ky. PEST will then modify Kx but the value of Ky was set by ModelMuse and doesn’t instruct PEST to modify it so nothing happens to Ky so you don’t achieve your goal of having Ky be the same as Kx. Another option would be to have both Kx and Ky be estimated and to use the same parameters for both and in the same locations. This doesn’t work either so long as the formula for Ky is set to Kx. Suppose the parameter value was 1E-4 m/s. Kx then gets a value of 1E-4 times whatever value was assigned to Kx by the default formula or objects. Let’s assume that the default formula for Kx is 1 so the final value for Kx is 1E-4. The value of Ky set by the default formula is 1E-4. This is multiplied by the parameter value to get a final value of 1E-8. That is very different from your goal of having Kx equal to Ky. </w:t>
+      </w:r>
+    </w:p>
+    <w:p>
+      <w:r>
+        <w:t>The best way to handle this to meet the goal is to specify horizontal anisotropy as the model input rather than specifying Ky directly. In MODFLOW 6, this is done using an option in the NPF package. There is a similar option for vertical anisotropy. In MODFLOW-2005, horizontal anisotropy is part of the model input by default and you can also have vertical anisotropy be part of the model input.  You can also have horizontal anisotropy and vertical anisotropy parameters. The parameters are specified in the “Model|MODFLOW Packages and Programs” dialog box. The vertical anisotropy option is specified in the “Model|MODFLOW Layers” dialog box.</w:t>
+      </w:r>
+    </w:p>
+    <w:p>
+      <w:r>
+        <w:t>There are no similar options for SUTRA. Your best option is probably to use tied parameters for Ky and Kz. However, this isn’t supported right now if pilot points are used.</w:t>
       </w:r>
     </w:p>
     <w:p>
@@ -2798,31 +2223,7 @@
     </w:p>
     <w:p>
       <w:r>
-        <w:t>At present, if Pilot Points is selected for a parameter in the “</w:t>
-      </w:r>
-      <w:proofErr w:type="spellStart"/>
-      <w:r>
-        <w:t>Model|Manage</w:t>
-      </w:r>
-      <w:proofErr w:type="spellEnd"/>
-      <w:r>
-        <w:t xml:space="preserve"> Parameters” dialog box, the parameter is replaced by a series of pilot points. </w:t>
-      </w:r>
-      <w:proofErr w:type="gramStart"/>
-      <w:r>
-        <w:t>Therefore</w:t>
-      </w:r>
-      <w:proofErr w:type="gramEnd"/>
-      <w:r>
-        <w:t xml:space="preserve"> you </w:t>
-      </w:r>
-      <w:proofErr w:type="spellStart"/>
-      <w:r>
-        <w:t>can not</w:t>
-      </w:r>
-      <w:proofErr w:type="spellEnd"/>
-      <w:r>
-        <w:t xml:space="preserve"> have such a parameter involved in tied parameters either by being tied to another parameter or by having another parameter being tied to it. However, ModelMuse doesn’t prevent you from tying such parameters in either direction. There might be some way of handling this at least in some cases but, at present, ModelMuse will just create a defective PEST control file.</w:t>
+        <w:t>At present, if Pilot Points is selected for a parameter in the “Model|Manage Parameters” dialog box, the parameter is replaced by a series of pilot points. Therefore you can not have such a parameter involved in tied parameters either by being tied to another parameter or by having another parameter being tied to it. However, ModelMuse doesn’t prevent you from tying such parameters in either direction. There might be some way of handling this at least in some cases but, at present, ModelMuse will just create a defective PEST control file.</w:t>
       </w:r>
     </w:p>
     <w:p>
@@ -2835,15 +2236,7 @@
     </w:p>
     <w:p>
       <w:r>
-        <w:t xml:space="preserve">There isn’t yet a way a </w:t>
-      </w:r>
-      <w:proofErr w:type="gramStart"/>
-      <w:r>
-        <w:t>specifying boundary condition parameters</w:t>
-      </w:r>
-      <w:proofErr w:type="gramEnd"/>
-      <w:r>
-        <w:t xml:space="preserve"> for SUTRA.</w:t>
+        <w:t>There isn’t yet a way a specifying boundary condition parameters for SUTRA.</w:t>
       </w:r>
     </w:p>
     <w:p>
@@ -2869,15 +2262,7 @@
     </w:p>
     <w:p>
       <w:r>
-        <w:t xml:space="preserve">There are some bugs in the released version of SUTRA that inhibit it from being used with PEST. Alden Provost has provided a fixed version of </w:t>
-      </w:r>
-      <w:proofErr w:type="gramStart"/>
-      <w:r>
-        <w:t>SUTRA</w:t>
-      </w:r>
-      <w:proofErr w:type="gramEnd"/>
-      <w:r>
-        <w:t xml:space="preserve"> but we are still awaiting the official release of a fixed version.</w:t>
+        <w:t>There are some bugs in the released version of SUTRA that inhibit it from being used with PEST. Alden Provost has provided a fixed version of SUTRA but we are still awaiting the official release of a fixed version.</w:t>
       </w:r>
     </w:p>
     <w:p>
@@ -3466,6 +2851,7 @@
   <w:style w:type="character" w:default="1" w:styleId="DefaultParagraphFont">
     <w:name w:val="Default Paragraph Font"/>
     <w:uiPriority w:val="1"/>
+    <w:semiHidden/>
     <w:unhideWhenUsed/>
   </w:style>
   <w:style w:type="table" w:default="1" w:styleId="TableNormal">

</xml_diff>

<commit_message>
Worked on example for PEST. Fixed minor bug.
</commit_message>
<xml_diff>
--- a/ModelMuse/Beta/doc/ModelMuse/ModelMuse Beta 5.docx
+++ b/ModelMuse/Beta/doc/ModelMuse/ModelMuse Beta 5.docx
@@ -1501,8 +1501,6 @@
       <w:r>
         <w:t>to another location and release it.</w:t>
       </w:r>
-      <w:bookmarkStart w:id="0" w:name="_GoBack"/>
-      <w:bookmarkEnd w:id="0"/>
       <w:r>
         <w:t xml:space="preserve"> The location where</w:t>
       </w:r>
@@ -2017,76 +2015,151 @@
     </w:p>
     <w:p>
       <w:pPr>
+        <w:pStyle w:val="ListParagraph"/>
+        <w:numPr>
+          <w:ilvl w:val="0"/>
+          <w:numId w:val="1"/>
+        </w:numPr>
+      </w:pPr>
+      <w:r>
+        <w:t>The user can define the observation group for an object in the same dialog box where the observation is defined.</w:t>
+      </w:r>
+    </w:p>
+    <w:p>
+      <w:pPr>
+        <w:pStyle w:val="ListParagraph"/>
+        <w:numPr>
+          <w:ilvl w:val="0"/>
+          <w:numId w:val="1"/>
+        </w:numPr>
+      </w:pPr>
+      <w:r>
+        <w:t>A bug in the export of pilot point locations that could cause a range check error has been fixed.</w:t>
+      </w:r>
+    </w:p>
+    <w:p>
+      <w:pPr>
         <w:pStyle w:val="Heading1"/>
       </w:pPr>
       <w:r>
-        <w:t>Known Issues</w:t>
-      </w:r>
-    </w:p>
-    <w:p>
-      <w:r>
-        <w:t>There</w:t>
-      </w:r>
-      <w:r>
-        <w:t xml:space="preserve"> are</w:t>
-      </w:r>
-      <w:r>
-        <w:t xml:space="preserve"> </w:t>
-      </w:r>
-      <w:r>
-        <w:t>several</w:t>
-      </w:r>
-      <w:r>
-        <w:t xml:space="preserve"> issues that are yet to be resolved. Here are the most prominent ones of which you should be aware.</w:t>
-      </w:r>
-    </w:p>
-    <w:p>
-      <w:pPr>
-        <w:pStyle w:val="Heading2"/>
-      </w:pPr>
-      <w:r>
-        <w:t>No Prior Information for Pilot Points</w:t>
-      </w:r>
-    </w:p>
-    <w:p>
-      <w:r>
-        <w:t>ModelMuse does not include any prior information for Pilot Points as would typically be required. You may wish to use GENREG in the PEST groundwater utilities. To add such information. There are other utilities in the PEST Utility Support Software that you might also consider.</w:t>
-      </w:r>
-    </w:p>
-    <w:p>
-      <w:pPr>
-        <w:pStyle w:val="Heading2"/>
-      </w:pPr>
-      <w:r>
-        <w:t>Linked Data Sets and Anisotropy.</w:t>
-      </w:r>
-    </w:p>
-    <w:p>
-      <w:r>
-        <w:t xml:space="preserve">In ModelMuse, there are a number of data sets whose default formulas link them with other data sets. The most prominent of these are Kx, Ky, and Kz. The default formulas for Ky is Kx and the default formula for Kz is Kx/10. Now consider the case where you want Ky to have the same value as Kx but you also want to calibrate Kx. One option would be to define one or more parameters for Kx but do nothing with Ky. PEST will then modify Kx but the value of Ky was set by ModelMuse and doesn’t instruct PEST to modify it so nothing happens to Ky so you don’t achieve your goal of having Ky be the same as Kx. Another option would be to have both Kx and Ky be estimated and to use the same parameters for both and in the same locations. This doesn’t work either so long as the formula for Ky is set to Kx. Suppose the parameter value was 1E-4 m/s. Kx then gets a value of 1E-4 times whatever value was assigned to Kx by the default formula or objects. Let’s assume that the default formula for Kx is 1 so the final value for Kx is 1E-4. The value of Ky set by the default formula is 1E-4. This is multiplied by the parameter value to get a final value of 1E-8. That is very different from your goal of having Kx equal to Ky. </w:t>
-      </w:r>
-    </w:p>
-    <w:p>
-      <w:r>
-        <w:t>The best way to handle this to meet the goal is to specify horizontal anisotropy as the model input rather than specifying Ky directly. In MODFLOW 6, this is done using an option in the NPF package. There is a similar option for vertical anisotropy. In MODFLOW-2005, horizontal anisotropy is part of the model input by default and you can also have vertical anisotropy be part of the model input.  You can also have horizontal anisotropy and vertical anisotropy parameters. The parameters are specified in the “Model|MODFLOW Packages and Programs” dialog box. The vertical anisotropy option is specified in the “Model|MODFLOW Layers” dialog box.</w:t>
-      </w:r>
-    </w:p>
-    <w:p>
-      <w:r>
-        <w:t>There are no similar options for SUTRA. Your best option is probably to use tied parameters for Ky and Kz. However, this isn’t supported right now if pilot points are used.</w:t>
-      </w:r>
-    </w:p>
-    <w:p>
+        <w:t>Example</w:t>
+      </w:r>
+    </w:p>
+    <w:p>
+      <w:r>
+        <w:t>The following example illustrates the application of PEST to a MODFLOW model.</w:t>
+      </w:r>
+      <w:r>
+        <w:t xml:space="preserve"> It only has a few observations so it may not be an example of a good use of PEST.</w:t>
+      </w:r>
+      <w:r>
+        <w:t xml:space="preserve"> It starts with the model rma.gpt that is distributed with ModelMuse. If ModelMuse was installed with the installer, the model will be in the “Public Documents\ModelMuse\examples\MODFLOW” folder.</w:t>
+      </w:r>
+    </w:p>
+    <w:p>
+      <w:pPr>
+        <w:pStyle w:val="ListParagraph"/>
+        <w:numPr>
+          <w:ilvl w:val="0"/>
+          <w:numId w:val="2"/>
+        </w:numPr>
+      </w:pPr>
+      <w:r>
+        <w:t>Open rma.gpt with ModelMuse.</w:t>
+      </w:r>
+      <w:r>
+        <w:t xml:space="preserve"> Then save it with a new name or a new location to avoid overwriting the existing copy of rma.gpt.</w:t>
+      </w:r>
+    </w:p>
+    <w:p>
+      <w:pPr>
+        <w:pStyle w:val="ListParagraph"/>
+        <w:numPr>
+          <w:ilvl w:val="0"/>
+          <w:numId w:val="2"/>
+        </w:numPr>
+      </w:pPr>
+      <w:r>
+        <w:t xml:space="preserve">Select </w:t>
+      </w:r>
+      <w:r>
+        <w:rPr>
+          <w:b/>
+          <w:bCs/>
+        </w:rPr>
+        <w:t>Model Selection|MODFLOW 6</w:t>
+      </w:r>
+      <w:r>
+        <w:t>.</w:t>
+      </w:r>
+    </w:p>
+    <w:p>
+      <w:pPr>
+        <w:pStyle w:val="ListParagraph"/>
+        <w:numPr>
+          <w:ilvl w:val="0"/>
+          <w:numId w:val="2"/>
+        </w:numPr>
+      </w:pPr>
+      <w:r>
+        <w:t>When prompted, agree to change the CHD boundaries in MODFLOW-2005 to CHD boundaries in MODFLOW 6.</w:t>
+      </w:r>
+    </w:p>
+    <w:p>
+      <w:pPr>
+        <w:pStyle w:val="ListParagraph"/>
+        <w:numPr>
+          <w:ilvl w:val="0"/>
+          <w:numId w:val="2"/>
+        </w:numPr>
+      </w:pPr>
+      <w:r>
+        <w:t xml:space="preserve">Select </w:t>
+      </w:r>
+      <w:r>
+        <w:rPr>
+          <w:b/>
+          <w:bCs/>
+        </w:rPr>
+        <w:t>Model|MODFLOW Packages and Programs</w:t>
+      </w:r>
+      <w:r>
+        <w:t>.</w:t>
+      </w:r>
+    </w:p>
+    <w:p>
+      <w:pPr>
+        <w:pStyle w:val="ListParagraph"/>
+        <w:numPr>
+          <w:ilvl w:val="0"/>
+          <w:numId w:val="2"/>
+        </w:numPr>
+      </w:pPr>
+      <w:r>
+        <w:t xml:space="preserve">In the NPF package, select the </w:t>
+      </w:r>
+      <w:r>
+        <w:rPr>
+          <w:b/>
+          <w:bCs/>
+        </w:rPr>
+        <w:t>Use horizontal anisotropy</w:t>
+      </w:r>
+      <w:r>
+        <w:t xml:space="preserve"> option.</w:t>
+      </w:r>
+      <w:r>
+        <w:br/>
+      </w:r>
       <w:r>
         <w:rPr>
           <w:noProof/>
         </w:rPr>
-        <w:lastRenderedPageBreak/>
         <w:drawing>
-          <wp:inline distT="0" distB="0" distL="0" distR="0" wp14:anchorId="097B01E5" wp14:editId="4F0473F3">
-            <wp:extent cx="3170484" cy="2381250"/>
-            <wp:effectExtent l="0" t="0" r="0" b="0"/>
-            <wp:docPr id="9" name="Picture 9"/>
+          <wp:inline distT="0" distB="0" distL="0" distR="0" wp14:anchorId="554B4D02" wp14:editId="6B269659">
+            <wp:extent cx="4089711" cy="3073400"/>
+            <wp:effectExtent l="0" t="0" r="6350" b="0"/>
+            <wp:docPr id="12" name="Picture 12"/>
             <wp:cNvGraphicFramePr>
               <a:graphicFrameLocks xmlns:a="http://schemas.openxmlformats.org/drawingml/2006/main" noChangeAspect="1"/>
             </wp:cNvGraphicFramePr>
@@ -2106,7 +2179,7 @@
                   <pic:spPr>
                     <a:xfrm>
                       <a:off x="0" y="0"/>
-                      <a:ext cx="3187652" cy="2394144"/>
+                      <a:ext cx="4090227" cy="3073788"/>
                     </a:xfrm>
                     <a:prstGeom prst="rect">
                       <a:avLst/>
@@ -2120,15 +2193,72 @@
       </w:r>
     </w:p>
     <w:p>
+      <w:pPr>
+        <w:pStyle w:val="ListParagraph"/>
+        <w:keepLines/>
+        <w:numPr>
+          <w:ilvl w:val="0"/>
+          <w:numId w:val="2"/>
+        </w:numPr>
+      </w:pPr>
+      <w:r>
+        <w:lastRenderedPageBreak/>
+        <w:t xml:space="preserve">Activate the </w:t>
+      </w:r>
+      <w:r>
+        <w:rPr>
+          <w:b/>
+          <w:bCs/>
+        </w:rPr>
+        <w:t>Observation Utility</w:t>
+      </w:r>
+      <w:r>
+        <w:t xml:space="preserve"> and </w:t>
+      </w:r>
+      <w:r>
+        <w:t>deactivate MODPATH</w:t>
+      </w:r>
+      <w:r>
+        <w:t xml:space="preserve">. If desired, change the </w:t>
+      </w:r>
+      <w:r>
+        <w:rPr>
+          <w:b/>
+          <w:bCs/>
+        </w:rPr>
+        <w:t>Output format</w:t>
+      </w:r>
+      <w:r>
+        <w:t xml:space="preserve"> to </w:t>
+      </w:r>
+      <w:r>
+        <w:rPr>
+          <w:b/>
+          <w:bCs/>
+        </w:rPr>
+        <w:t>Binary</w:t>
+      </w:r>
+      <w:r>
+        <w:t xml:space="preserve">. Using the binary format will avoid </w:t>
+      </w:r>
+      <w:r>
+        <w:t>a small amount of</w:t>
+      </w:r>
+      <w:r>
+        <w:t xml:space="preserve"> rounding error when processing the model results. However, the MODFLOW Observation output file would then require special software to read the results. </w:t>
+      </w:r>
+      <w:r>
+        <w:br/>
+      </w:r>
       <w:r>
         <w:rPr>
           <w:noProof/>
         </w:rPr>
         <w:drawing>
-          <wp:inline distT="0" distB="0" distL="0" distR="0" wp14:anchorId="78E10F3C" wp14:editId="6D126874">
-            <wp:extent cx="2971800" cy="2232025"/>
-            <wp:effectExtent l="0" t="0" r="0" b="0"/>
-            <wp:docPr id="10" name="Picture 10"/>
+          <wp:inline distT="0" distB="0" distL="0" distR="0" wp14:anchorId="169E0335" wp14:editId="4168E089">
+            <wp:extent cx="3175000" cy="2385999"/>
+            <wp:effectExtent l="0" t="0" r="6350" b="0"/>
+            <wp:docPr id="35" name="Picture 35"/>
             <wp:cNvGraphicFramePr>
               <a:graphicFrameLocks xmlns:a="http://schemas.openxmlformats.org/drawingml/2006/main" noChangeAspect="1"/>
             </wp:cNvGraphicFramePr>
@@ -2148,7 +2278,7 @@
                   <pic:spPr>
                     <a:xfrm>
                       <a:off x="0" y="0"/>
-                      <a:ext cx="2999429" cy="2252776"/>
+                      <a:ext cx="3184316" cy="2393000"/>
                     </a:xfrm>
                     <a:prstGeom prst="rect">
                       <a:avLst/>
@@ -2160,27 +2290,97 @@
           </wp:inline>
         </w:drawing>
       </w:r>
+    </w:p>
+    <w:p>
+      <w:pPr>
+        <w:pStyle w:val="ListParagraph"/>
+        <w:keepLines/>
+        <w:numPr>
+          <w:ilvl w:val="0"/>
+          <w:numId w:val="2"/>
+        </w:numPr>
+      </w:pPr>
+      <w:r>
+        <w:t xml:space="preserve">Select </w:t>
+      </w:r>
+      <w:r>
+        <w:rPr>
+          <w:b/>
+          <w:bCs/>
+        </w:rPr>
+        <w:t>Model|PEST Properties</w:t>
+      </w:r>
+      <w:r>
+        <w:t xml:space="preserve"> and activate PEST. Then on the </w:t>
+      </w:r>
+      <w:r>
+        <w:rPr>
+          <w:b/>
+          <w:bCs/>
+        </w:rPr>
+        <w:t>Pilot Points</w:t>
+      </w:r>
+      <w:r>
+        <w:t xml:space="preserve"> pane, set the </w:t>
+      </w:r>
+      <w:r>
+        <w:rPr>
+          <w:b/>
+          <w:bCs/>
+        </w:rPr>
+        <w:t>Pattern</w:t>
+      </w:r>
+      <w:r>
+        <w:t xml:space="preserve"> to </w:t>
+      </w:r>
+      <w:r>
+        <w:rPr>
+          <w:b/>
+          <w:bCs/>
+        </w:rPr>
+        <w:t>Square</w:t>
+      </w:r>
+      <w:r>
+        <w:t xml:space="preserve"> and the </w:t>
+      </w:r>
+      <w:r>
+        <w:rPr>
+          <w:b/>
+          <w:bCs/>
+        </w:rPr>
+        <w:t>Pilot point spacing</w:t>
+      </w:r>
+      <w:r>
+        <w:t xml:space="preserve"> to 800. If desire</w:t>
+      </w:r>
+      <w:r>
+        <w:t>d</w:t>
+      </w:r>
+      <w:r>
+        <w:t xml:space="preserve">, check the </w:t>
+      </w:r>
+      <w:r>
+        <w:rPr>
+          <w:b/>
+          <w:bCs/>
+        </w:rPr>
+        <w:t>Show candidate pilot points</w:t>
+      </w:r>
+      <w:r>
+        <w:t xml:space="preserve"> checkbox.</w:t>
+      </w:r>
+      <w:r>
+        <w:br/>
+      </w:r>
       <w:r>
         <w:rPr>
           <w:noProof/>
         </w:rPr>
-        <w:t xml:space="preserve"> </w:t>
-      </w:r>
-      <w:r>
-        <w:rPr>
-          <w:noProof/>
-        </w:rPr>
-        <w:t xml:space="preserve">  </w:t>
-      </w:r>
-      <w:r>
-        <w:rPr>
-          <w:noProof/>
-        </w:rPr>
         <w:drawing>
-          <wp:inline distT="0" distB="0" distL="0" distR="0" wp14:anchorId="763E2D7D" wp14:editId="4A63FE49">
-            <wp:extent cx="2549760" cy="2235835"/>
-            <wp:effectExtent l="0" t="0" r="3175" b="0"/>
-            <wp:docPr id="11" name="Picture 11"/>
+          <wp:inline distT="0" distB="0" distL="0" distR="0" wp14:anchorId="21D90EBF" wp14:editId="3CBB107F">
+            <wp:extent cx="2585370" cy="1790700"/>
+            <wp:effectExtent l="0" t="0" r="5715" b="0"/>
+            <wp:docPr id="19" name="Picture 19"/>
             <wp:cNvGraphicFramePr>
               <a:graphicFrameLocks xmlns:a="http://schemas.openxmlformats.org/drawingml/2006/main" noChangeAspect="1"/>
             </wp:cNvGraphicFramePr>
@@ -2200,6 +2400,1105 @@
                   <pic:spPr>
                     <a:xfrm>
                       <a:off x="0" y="0"/>
+                      <a:ext cx="2602713" cy="1802712"/>
+                    </a:xfrm>
+                    <a:prstGeom prst="rect">
+                      <a:avLst/>
+                    </a:prstGeom>
+                  </pic:spPr>
+                </pic:pic>
+              </a:graphicData>
+            </a:graphic>
+          </wp:inline>
+        </w:drawing>
+      </w:r>
+      <w:r>
+        <w:t xml:space="preserve"> </w:t>
+      </w:r>
+      <w:r>
+        <w:rPr>
+          <w:noProof/>
+        </w:rPr>
+        <w:drawing>
+          <wp:inline distT="0" distB="0" distL="0" distR="0" wp14:anchorId="1949764B" wp14:editId="3E0745E9">
+            <wp:extent cx="2578038" cy="1785620"/>
+            <wp:effectExtent l="0" t="0" r="0" b="5080"/>
+            <wp:docPr id="20" name="Picture 20"/>
+            <wp:cNvGraphicFramePr>
+              <a:graphicFrameLocks xmlns:a="http://schemas.openxmlformats.org/drawingml/2006/main" noChangeAspect="1"/>
+            </wp:cNvGraphicFramePr>
+            <a:graphic xmlns:a="http://schemas.openxmlformats.org/drawingml/2006/main">
+              <a:graphicData uri="http://schemas.openxmlformats.org/drawingml/2006/picture">
+                <pic:pic xmlns:pic="http://schemas.openxmlformats.org/drawingml/2006/picture">
+                  <pic:nvPicPr>
+                    <pic:cNvPr id="1" name=""/>
+                    <pic:cNvPicPr/>
+                  </pic:nvPicPr>
+                  <pic:blipFill>
+                    <a:blip r:embed="rId18"/>
+                    <a:stretch>
+                      <a:fillRect/>
+                    </a:stretch>
+                  </pic:blipFill>
+                  <pic:spPr>
+                    <a:xfrm>
+                      <a:off x="0" y="0"/>
+                      <a:ext cx="2604964" cy="1804270"/>
+                    </a:xfrm>
+                    <a:prstGeom prst="rect">
+                      <a:avLst/>
+                    </a:prstGeom>
+                  </pic:spPr>
+                </pic:pic>
+              </a:graphicData>
+            </a:graphic>
+          </wp:inline>
+        </w:drawing>
+      </w:r>
+    </w:p>
+    <w:p>
+      <w:pPr>
+        <w:pStyle w:val="ListParagraph"/>
+        <w:keepLines/>
+        <w:numPr>
+          <w:ilvl w:val="0"/>
+          <w:numId w:val="2"/>
+        </w:numPr>
+      </w:pPr>
+      <w:r>
+        <w:lastRenderedPageBreak/>
+        <w:t>Next use three objects to define three observations of flow through the specified head boundary named Southern_Stream at the south end of the model. The elevations of this boundary decrease from right to left across the model. The first observation will be in columns 1-10. The second will be in columns 11-31. The third will be in columns 32-46. All the observations are similar except for their names and observation values.</w:t>
+      </w:r>
+      <w:r>
+        <w:t xml:space="preserve"> All should have an observation time of </w:t>
+      </w:r>
+      <w:r>
+        <w:t>631152000</w:t>
+      </w:r>
+      <w:r>
+        <w:t>. The observed values of the three observations from left to right should be -0.1, -0.3, and -0.2.</w:t>
+      </w:r>
+      <w:r>
+        <w:br/>
+      </w:r>
+      <w:r>
+        <w:rPr>
+          <w:noProof/>
+        </w:rPr>
+        <w:drawing>
+          <wp:inline distT="0" distB="0" distL="0" distR="0" wp14:anchorId="5C44DB86" wp14:editId="00EDC2FC">
+            <wp:extent cx="5035550" cy="3229531"/>
+            <wp:effectExtent l="0" t="0" r="0" b="9525"/>
+            <wp:docPr id="21" name="Picture 21"/>
+            <wp:cNvGraphicFramePr>
+              <a:graphicFrameLocks xmlns:a="http://schemas.openxmlformats.org/drawingml/2006/main" noChangeAspect="1"/>
+            </wp:cNvGraphicFramePr>
+            <a:graphic xmlns:a="http://schemas.openxmlformats.org/drawingml/2006/main">
+              <a:graphicData uri="http://schemas.openxmlformats.org/drawingml/2006/picture">
+                <pic:pic xmlns:pic="http://schemas.openxmlformats.org/drawingml/2006/picture">
+                  <pic:nvPicPr>
+                    <pic:cNvPr id="1" name=""/>
+                    <pic:cNvPicPr/>
+                  </pic:nvPicPr>
+                  <pic:blipFill>
+                    <a:blip r:embed="rId19"/>
+                    <a:stretch>
+                      <a:fillRect/>
+                    </a:stretch>
+                  </pic:blipFill>
+                  <pic:spPr>
+                    <a:xfrm>
+                      <a:off x="0" y="0"/>
+                      <a:ext cx="5043906" cy="3234890"/>
+                    </a:xfrm>
+                    <a:prstGeom prst="rect">
+                      <a:avLst/>
+                    </a:prstGeom>
+                  </pic:spPr>
+                </pic:pic>
+              </a:graphicData>
+            </a:graphic>
+          </wp:inline>
+        </w:drawing>
+      </w:r>
+    </w:p>
+    <w:p>
+      <w:pPr>
+        <w:pStyle w:val="ListParagraph"/>
+        <w:keepLines/>
+        <w:numPr>
+          <w:ilvl w:val="0"/>
+          <w:numId w:val="2"/>
+        </w:numPr>
+      </w:pPr>
+      <w:r>
+        <w:lastRenderedPageBreak/>
+        <w:t xml:space="preserve">Select </w:t>
+      </w:r>
+      <w:r>
+        <w:rPr>
+          <w:b/>
+          <w:bCs/>
+        </w:rPr>
+        <w:t>Model|Manage Parameters</w:t>
+      </w:r>
+      <w:r>
+        <w:t xml:space="preserve"> </w:t>
+      </w:r>
+      <w:r>
+        <w:t xml:space="preserve">and </w:t>
+      </w:r>
+      <w:r>
+        <w:t xml:space="preserve">create a new Array parameter and a new parameter </w:t>
+      </w:r>
+      <w:r>
+        <w:t xml:space="preserve">and two new parameter </w:t>
+      </w:r>
+      <w:r>
+        <w:t>group</w:t>
+      </w:r>
+      <w:r>
+        <w:t>s</w:t>
+      </w:r>
+      <w:r>
+        <w:t>. Assign the parameter</w:t>
+      </w:r>
+      <w:r>
+        <w:t>s</w:t>
+      </w:r>
+      <w:r>
+        <w:t xml:space="preserve"> and parameter group</w:t>
+      </w:r>
+      <w:r>
+        <w:t>s</w:t>
+      </w:r>
+      <w:r>
+        <w:t xml:space="preserve"> the values shown below.</w:t>
+      </w:r>
+      <w:r>
+        <w:br/>
+      </w:r>
+      <w:r>
+        <w:rPr>
+          <w:noProof/>
+        </w:rPr>
+        <w:drawing>
+          <wp:inline distT="0" distB="0" distL="0" distR="0" wp14:anchorId="34FA9907" wp14:editId="6C47BC9F">
+            <wp:extent cx="5943600" cy="1814830"/>
+            <wp:effectExtent l="0" t="0" r="0" b="0"/>
+            <wp:docPr id="33" name="Picture 33"/>
+            <wp:cNvGraphicFramePr>
+              <a:graphicFrameLocks xmlns:a="http://schemas.openxmlformats.org/drawingml/2006/main" noChangeAspect="1"/>
+            </wp:cNvGraphicFramePr>
+            <a:graphic xmlns:a="http://schemas.openxmlformats.org/drawingml/2006/main">
+              <a:graphicData uri="http://schemas.openxmlformats.org/drawingml/2006/picture">
+                <pic:pic xmlns:pic="http://schemas.openxmlformats.org/drawingml/2006/picture">
+                  <pic:nvPicPr>
+                    <pic:cNvPr id="1" name=""/>
+                    <pic:cNvPicPr/>
+                  </pic:nvPicPr>
+                  <pic:blipFill>
+                    <a:blip r:embed="rId20"/>
+                    <a:stretch>
+                      <a:fillRect/>
+                    </a:stretch>
+                  </pic:blipFill>
+                  <pic:spPr>
+                    <a:xfrm>
+                      <a:off x="0" y="0"/>
+                      <a:ext cx="5943600" cy="1814830"/>
+                    </a:xfrm>
+                    <a:prstGeom prst="rect">
+                      <a:avLst/>
+                    </a:prstGeom>
+                  </pic:spPr>
+                </pic:pic>
+              </a:graphicData>
+            </a:graphic>
+          </wp:inline>
+        </w:drawing>
+      </w:r>
+      <w:r>
+        <w:br/>
+      </w:r>
+      <w:r>
+        <w:rPr>
+          <w:noProof/>
+        </w:rPr>
+        <w:drawing>
+          <wp:inline distT="0" distB="0" distL="0" distR="0" wp14:anchorId="502ED4C6" wp14:editId="3DC29A33">
+            <wp:extent cx="5943600" cy="1814830"/>
+            <wp:effectExtent l="0" t="0" r="0" b="0"/>
+            <wp:docPr id="34" name="Picture 34"/>
+            <wp:cNvGraphicFramePr>
+              <a:graphicFrameLocks xmlns:a="http://schemas.openxmlformats.org/drawingml/2006/main" noChangeAspect="1"/>
+            </wp:cNvGraphicFramePr>
+            <a:graphic xmlns:a="http://schemas.openxmlformats.org/drawingml/2006/main">
+              <a:graphicData uri="http://schemas.openxmlformats.org/drawingml/2006/picture">
+                <pic:pic xmlns:pic="http://schemas.openxmlformats.org/drawingml/2006/picture">
+                  <pic:nvPicPr>
+                    <pic:cNvPr id="1" name=""/>
+                    <pic:cNvPicPr/>
+                  </pic:nvPicPr>
+                  <pic:blipFill>
+                    <a:blip r:embed="rId21"/>
+                    <a:stretch>
+                      <a:fillRect/>
+                    </a:stretch>
+                  </pic:blipFill>
+                  <pic:spPr>
+                    <a:xfrm>
+                      <a:off x="0" y="0"/>
+                      <a:ext cx="5943600" cy="1814830"/>
+                    </a:xfrm>
+                    <a:prstGeom prst="rect">
+                      <a:avLst/>
+                    </a:prstGeom>
+                  </pic:spPr>
+                </pic:pic>
+              </a:graphicData>
+            </a:graphic>
+          </wp:inline>
+        </w:drawing>
+      </w:r>
+    </w:p>
+    <w:p>
+      <w:pPr>
+        <w:pStyle w:val="ListParagraph"/>
+        <w:keepLines/>
+        <w:numPr>
+          <w:ilvl w:val="0"/>
+          <w:numId w:val="2"/>
+        </w:numPr>
+      </w:pPr>
+      <w:r>
+        <w:t xml:space="preserve">Select </w:t>
+      </w:r>
+      <w:r>
+        <w:rPr>
+          <w:b/>
+          <w:bCs/>
+        </w:rPr>
+        <w:t>Data|Edit Data Sets…</w:t>
+      </w:r>
+      <w:r>
+        <w:t xml:space="preserve"> </w:t>
+      </w:r>
+      <w:r>
+        <w:t xml:space="preserve">For the </w:t>
+      </w:r>
+      <w:r>
+        <w:rPr>
+          <w:b/>
+          <w:bCs/>
+        </w:rPr>
+        <w:t>Kx</w:t>
+      </w:r>
+      <w:r>
+        <w:t xml:space="preserve"> data set, check the </w:t>
+      </w:r>
+      <w:r>
+        <w:rPr>
+          <w:b/>
+          <w:bCs/>
+        </w:rPr>
+        <w:t>PEST Parameters used</w:t>
+      </w:r>
+      <w:r>
+        <w:t xml:space="preserve"> check box. Then click the </w:t>
+      </w:r>
+      <w:r>
+        <w:rPr>
+          <w:b/>
+          <w:bCs/>
+        </w:rPr>
+        <w:t>Apply</w:t>
+      </w:r>
+      <w:r>
+        <w:t xml:space="preserve"> button</w:t>
+      </w:r>
+      <w:r>
+        <w:br/>
+      </w:r>
+      <w:r>
+        <w:rPr>
+          <w:noProof/>
+        </w:rPr>
+        <w:drawing>
+          <wp:inline distT="0" distB="0" distL="0" distR="0" wp14:anchorId="57E5EA16" wp14:editId="2F337C42">
+            <wp:extent cx="2961574" cy="2298700"/>
+            <wp:effectExtent l="0" t="0" r="0" b="6350"/>
+            <wp:docPr id="27" name="Picture 27"/>
+            <wp:cNvGraphicFramePr>
+              <a:graphicFrameLocks xmlns:a="http://schemas.openxmlformats.org/drawingml/2006/main" noChangeAspect="1"/>
+            </wp:cNvGraphicFramePr>
+            <a:graphic xmlns:a="http://schemas.openxmlformats.org/drawingml/2006/main">
+              <a:graphicData uri="http://schemas.openxmlformats.org/drawingml/2006/picture">
+                <pic:pic xmlns:pic="http://schemas.openxmlformats.org/drawingml/2006/picture">
+                  <pic:nvPicPr>
+                    <pic:cNvPr id="1" name=""/>
+                    <pic:cNvPicPr/>
+                  </pic:nvPicPr>
+                  <pic:blipFill>
+                    <a:blip r:embed="rId22"/>
+                    <a:stretch>
+                      <a:fillRect/>
+                    </a:stretch>
+                  </pic:blipFill>
+                  <pic:spPr>
+                    <a:xfrm>
+                      <a:off x="0" y="0"/>
+                      <a:ext cx="2975798" cy="2309740"/>
+                    </a:xfrm>
+                    <a:prstGeom prst="rect">
+                      <a:avLst/>
+                    </a:prstGeom>
+                  </pic:spPr>
+                </pic:pic>
+              </a:graphicData>
+            </a:graphic>
+          </wp:inline>
+        </w:drawing>
+      </w:r>
+    </w:p>
+    <w:p>
+      <w:pPr>
+        <w:pStyle w:val="ListParagraph"/>
+        <w:keepLines/>
+        <w:numPr>
+          <w:ilvl w:val="0"/>
+          <w:numId w:val="2"/>
+        </w:numPr>
+      </w:pPr>
+      <w:r>
+        <w:lastRenderedPageBreak/>
+        <w:t xml:space="preserve">Set the </w:t>
+      </w:r>
+      <w:r>
+        <w:rPr>
+          <w:b/>
+          <w:bCs/>
+        </w:rPr>
+        <w:t>Default formula</w:t>
+      </w:r>
+      <w:r>
+        <w:t xml:space="preserve"> for the new Kx_Parameter_Names data set to HK_1. In the Formula editor, note that HK_1 is a global variable. By setting the </w:t>
+      </w:r>
+      <w:r>
+        <w:rPr>
+          <w:b/>
+          <w:bCs/>
+        </w:rPr>
+        <w:t>Default formula</w:t>
+      </w:r>
+      <w:r>
+        <w:t xml:space="preserve"> </w:t>
+      </w:r>
+      <w:r>
+        <w:t xml:space="preserve">to HK_1, we are saying that HK_1 will be applied to every cell for the Kx data set or more precisely, that the pilot points associated with HK_1 will be used to assign the value of every cell during the model calibration. </w:t>
+      </w:r>
+      <w:r>
+        <w:t xml:space="preserve">Click the Apply button to close the </w:t>
+      </w:r>
+      <w:r>
+        <w:rPr>
+          <w:b/>
+          <w:bCs/>
+        </w:rPr>
+        <w:t>Data Sets</w:t>
+      </w:r>
+      <w:r>
+        <w:t xml:space="preserve"> dialog box.</w:t>
+      </w:r>
+      <w:r>
+        <w:br/>
+      </w:r>
+      <w:r>
+        <w:rPr>
+          <w:noProof/>
+        </w:rPr>
+        <w:drawing>
+          <wp:inline distT="0" distB="0" distL="0" distR="0" wp14:anchorId="7C21CE2C" wp14:editId="529ED766">
+            <wp:extent cx="2457450" cy="1907413"/>
+            <wp:effectExtent l="0" t="0" r="0" b="0"/>
+            <wp:docPr id="29" name="Picture 29"/>
+            <wp:cNvGraphicFramePr>
+              <a:graphicFrameLocks xmlns:a="http://schemas.openxmlformats.org/drawingml/2006/main" noChangeAspect="1"/>
+            </wp:cNvGraphicFramePr>
+            <a:graphic xmlns:a="http://schemas.openxmlformats.org/drawingml/2006/main">
+              <a:graphicData uri="http://schemas.openxmlformats.org/drawingml/2006/picture">
+                <pic:pic xmlns:pic="http://schemas.openxmlformats.org/drawingml/2006/picture">
+                  <pic:nvPicPr>
+                    <pic:cNvPr id="1" name=""/>
+                    <pic:cNvPicPr/>
+                  </pic:nvPicPr>
+                  <pic:blipFill>
+                    <a:blip r:embed="rId23"/>
+                    <a:stretch>
+                      <a:fillRect/>
+                    </a:stretch>
+                  </pic:blipFill>
+                  <pic:spPr>
+                    <a:xfrm>
+                      <a:off x="0" y="0"/>
+                      <a:ext cx="2483671" cy="1927765"/>
+                    </a:xfrm>
+                    <a:prstGeom prst="rect">
+                      <a:avLst/>
+                    </a:prstGeom>
+                  </pic:spPr>
+                </pic:pic>
+              </a:graphicData>
+            </a:graphic>
+          </wp:inline>
+        </w:drawing>
+      </w:r>
+      <w:r>
+        <w:t xml:space="preserve"> </w:t>
+      </w:r>
+      <w:r>
+        <w:rPr>
+          <w:noProof/>
+        </w:rPr>
+        <w:drawing>
+          <wp:inline distT="0" distB="0" distL="0" distR="0" wp14:anchorId="288E1118" wp14:editId="555CBF0B">
+            <wp:extent cx="2876550" cy="1906022"/>
+            <wp:effectExtent l="0" t="0" r="0" b="0"/>
+            <wp:docPr id="30" name="Picture 30"/>
+            <wp:cNvGraphicFramePr>
+              <a:graphicFrameLocks xmlns:a="http://schemas.openxmlformats.org/drawingml/2006/main" noChangeAspect="1"/>
+            </wp:cNvGraphicFramePr>
+            <a:graphic xmlns:a="http://schemas.openxmlformats.org/drawingml/2006/main">
+              <a:graphicData uri="http://schemas.openxmlformats.org/drawingml/2006/picture">
+                <pic:pic xmlns:pic="http://schemas.openxmlformats.org/drawingml/2006/picture">
+                  <pic:nvPicPr>
+                    <pic:cNvPr id="1" name=""/>
+                    <pic:cNvPicPr/>
+                  </pic:nvPicPr>
+                  <pic:blipFill>
+                    <a:blip r:embed="rId24"/>
+                    <a:stretch>
+                      <a:fillRect/>
+                    </a:stretch>
+                  </pic:blipFill>
+                  <pic:spPr>
+                    <a:xfrm>
+                      <a:off x="0" y="0"/>
+                      <a:ext cx="2912820" cy="1930055"/>
+                    </a:xfrm>
+                    <a:prstGeom prst="rect">
+                      <a:avLst/>
+                    </a:prstGeom>
+                  </pic:spPr>
+                </pic:pic>
+              </a:graphicData>
+            </a:graphic>
+          </wp:inline>
+        </w:drawing>
+      </w:r>
+    </w:p>
+    <w:p>
+      <w:pPr>
+        <w:pStyle w:val="ListParagraph"/>
+        <w:keepLines/>
+        <w:numPr>
+          <w:ilvl w:val="0"/>
+          <w:numId w:val="2"/>
+        </w:numPr>
+      </w:pPr>
+      <w:r>
+        <w:t xml:space="preserve">Select </w:t>
+      </w:r>
+      <w:r>
+        <w:rPr>
+          <w:b/>
+          <w:bCs/>
+        </w:rPr>
+        <w:t>Model|Pest Properties</w:t>
+      </w:r>
+      <w:r>
+        <w:t xml:space="preserve"> and delete all the Observation groups except CHOB_flows. The easiest way to do this is by changing the </w:t>
+      </w:r>
+      <w:r>
+        <w:rPr>
+          <w:b/>
+          <w:bCs/>
+        </w:rPr>
+        <w:t>Number of observation groups</w:t>
+      </w:r>
+      <w:r>
+        <w:t xml:space="preserve">. Then click the </w:t>
+      </w:r>
+      <w:r>
+        <w:rPr>
+          <w:b/>
+          <w:bCs/>
+        </w:rPr>
+        <w:t>OK</w:t>
+      </w:r>
+      <w:r>
+        <w:t xml:space="preserve"> button.</w:t>
+      </w:r>
+      <w:r>
+        <w:br/>
+      </w:r>
+      <w:r>
+        <w:rPr>
+          <w:noProof/>
+        </w:rPr>
+        <w:drawing>
+          <wp:inline distT="0" distB="0" distL="0" distR="0" wp14:anchorId="5FBB7F1C" wp14:editId="0CC6664D">
+            <wp:extent cx="3797300" cy="2630117"/>
+            <wp:effectExtent l="0" t="0" r="0" b="0"/>
+            <wp:docPr id="32" name="Picture 32"/>
+            <wp:cNvGraphicFramePr>
+              <a:graphicFrameLocks xmlns:a="http://schemas.openxmlformats.org/drawingml/2006/main" noChangeAspect="1"/>
+            </wp:cNvGraphicFramePr>
+            <a:graphic xmlns:a="http://schemas.openxmlformats.org/drawingml/2006/main">
+              <a:graphicData uri="http://schemas.openxmlformats.org/drawingml/2006/picture">
+                <pic:pic xmlns:pic="http://schemas.openxmlformats.org/drawingml/2006/picture">
+                  <pic:nvPicPr>
+                    <pic:cNvPr id="1" name=""/>
+                    <pic:cNvPicPr/>
+                  </pic:nvPicPr>
+                  <pic:blipFill>
+                    <a:blip r:embed="rId25"/>
+                    <a:stretch>
+                      <a:fillRect/>
+                    </a:stretch>
+                  </pic:blipFill>
+                  <pic:spPr>
+                    <a:xfrm>
+                      <a:off x="0" y="0"/>
+                      <a:ext cx="3808252" cy="2637703"/>
+                    </a:xfrm>
+                    <a:prstGeom prst="rect">
+                      <a:avLst/>
+                    </a:prstGeom>
+                  </pic:spPr>
+                </pic:pic>
+              </a:graphicData>
+            </a:graphic>
+          </wp:inline>
+        </w:drawing>
+      </w:r>
+    </w:p>
+    <w:p>
+      <w:pPr>
+        <w:pStyle w:val="ListParagraph"/>
+        <w:keepLines/>
+        <w:numPr>
+          <w:ilvl w:val="0"/>
+          <w:numId w:val="2"/>
+        </w:numPr>
+      </w:pPr>
+      <w:r>
+        <w:t>Save your model.</w:t>
+      </w:r>
+    </w:p>
+    <w:p>
+      <w:pPr>
+        <w:pStyle w:val="ListParagraph"/>
+        <w:keepLines/>
+        <w:numPr>
+          <w:ilvl w:val="0"/>
+          <w:numId w:val="2"/>
+        </w:numPr>
+      </w:pPr>
+      <w:r>
+        <w:t xml:space="preserve">Select </w:t>
+      </w:r>
+      <w:r>
+        <w:rPr>
+          <w:b/>
+          <w:bCs/>
+        </w:rPr>
+        <w:t>File|Export|MODFLOW 6 input files</w:t>
+      </w:r>
+      <w:r>
+        <w:t xml:space="preserve"> to run MODFLOW 6.</w:t>
+      </w:r>
+    </w:p>
+    <w:p>
+      <w:pPr>
+        <w:pStyle w:val="ListParagraph"/>
+        <w:keepLines/>
+        <w:numPr>
+          <w:ilvl w:val="0"/>
+          <w:numId w:val="2"/>
+        </w:numPr>
+      </w:pPr>
+      <w:r>
+        <w:lastRenderedPageBreak/>
+        <w:t>When MODFLOW is finished running and after closing ModelMonitor, examine the command line window to make sure that everything ran properly.</w:t>
+      </w:r>
+      <w:r>
+        <w:t xml:space="preserve"> If anything went wrong, you will need to figure out how to correct the problem.</w:t>
+      </w:r>
+      <w:r>
+        <w:br/>
+      </w:r>
+      <w:r>
+        <w:rPr>
+          <w:noProof/>
+        </w:rPr>
+        <w:drawing>
+          <wp:inline distT="0" distB="0" distL="0" distR="0" wp14:anchorId="4E60FA9E" wp14:editId="0EBD3D90">
+            <wp:extent cx="5321300" cy="3023931"/>
+            <wp:effectExtent l="0" t="0" r="0" b="5080"/>
+            <wp:docPr id="36" name="Picture 36"/>
+            <wp:cNvGraphicFramePr>
+              <a:graphicFrameLocks xmlns:a="http://schemas.openxmlformats.org/drawingml/2006/main" noChangeAspect="1"/>
+            </wp:cNvGraphicFramePr>
+            <a:graphic xmlns:a="http://schemas.openxmlformats.org/drawingml/2006/main">
+              <a:graphicData uri="http://schemas.openxmlformats.org/drawingml/2006/picture">
+                <pic:pic xmlns:pic="http://schemas.openxmlformats.org/drawingml/2006/picture">
+                  <pic:nvPicPr>
+                    <pic:cNvPr id="1" name=""/>
+                    <pic:cNvPicPr/>
+                  </pic:nvPicPr>
+                  <pic:blipFill>
+                    <a:blip r:embed="rId26"/>
+                    <a:stretch>
+                      <a:fillRect/>
+                    </a:stretch>
+                  </pic:blipFill>
+                  <pic:spPr>
+                    <a:xfrm>
+                      <a:off x="0" y="0"/>
+                      <a:ext cx="5346085" cy="3038015"/>
+                    </a:xfrm>
+                    <a:prstGeom prst="rect">
+                      <a:avLst/>
+                    </a:prstGeom>
+                  </pic:spPr>
+                </pic:pic>
+              </a:graphicData>
+            </a:graphic>
+          </wp:inline>
+        </w:drawing>
+      </w:r>
+    </w:p>
+    <w:p>
+      <w:pPr>
+        <w:pStyle w:val="ListParagraph"/>
+        <w:keepLines/>
+        <w:numPr>
+          <w:ilvl w:val="0"/>
+          <w:numId w:val="2"/>
+        </w:numPr>
+      </w:pPr>
+      <w:r>
+        <w:t xml:space="preserve">In the directory where you exported the model input files, there is a file named </w:t>
+      </w:r>
+      <w:r>
+        <w:t>RunPestChek.bat</w:t>
+      </w:r>
+      <w:r>
+        <w:t>. Double-click on it to run it. If PESTCHEK reports any errors, you will need to figure out what went wrong based on the error messages reported by PESTCHEK.</w:t>
+      </w:r>
+      <w:r>
+        <w:br/>
+      </w:r>
+      <w:r>
+        <w:rPr>
+          <w:noProof/>
+        </w:rPr>
+        <w:drawing>
+          <wp:inline distT="0" distB="0" distL="0" distR="0" wp14:anchorId="32113270" wp14:editId="3CB9503A">
+            <wp:extent cx="5943600" cy="3377565"/>
+            <wp:effectExtent l="0" t="0" r="0" b="0"/>
+            <wp:docPr id="37" name="Picture 37"/>
+            <wp:cNvGraphicFramePr>
+              <a:graphicFrameLocks xmlns:a="http://schemas.openxmlformats.org/drawingml/2006/main" noChangeAspect="1"/>
+            </wp:cNvGraphicFramePr>
+            <a:graphic xmlns:a="http://schemas.openxmlformats.org/drawingml/2006/main">
+              <a:graphicData uri="http://schemas.openxmlformats.org/drawingml/2006/picture">
+                <pic:pic xmlns:pic="http://schemas.openxmlformats.org/drawingml/2006/picture">
+                  <pic:nvPicPr>
+                    <pic:cNvPr id="1" name=""/>
+                    <pic:cNvPicPr/>
+                  </pic:nvPicPr>
+                  <pic:blipFill>
+                    <a:blip r:embed="rId27"/>
+                    <a:stretch>
+                      <a:fillRect/>
+                    </a:stretch>
+                  </pic:blipFill>
+                  <pic:spPr>
+                    <a:xfrm>
+                      <a:off x="0" y="0"/>
+                      <a:ext cx="5943600" cy="3377565"/>
+                    </a:xfrm>
+                    <a:prstGeom prst="rect">
+                      <a:avLst/>
+                    </a:prstGeom>
+                  </pic:spPr>
+                </pic:pic>
+              </a:graphicData>
+            </a:graphic>
+          </wp:inline>
+        </w:drawing>
+      </w:r>
+    </w:p>
+    <w:p>
+      <w:pPr>
+        <w:pStyle w:val="ListParagraph"/>
+        <w:keepLines/>
+        <w:numPr>
+          <w:ilvl w:val="0"/>
+          <w:numId w:val="2"/>
+        </w:numPr>
+      </w:pPr>
+      <w:r>
+        <w:t xml:space="preserve">If </w:t>
+      </w:r>
+      <w:r>
+        <w:t>PESTCHEK</w:t>
+      </w:r>
+      <w:r>
+        <w:t xml:space="preserve"> reports that no errors were encountered, you can start running PEST by double-clicking on another file named RunPest.bat.</w:t>
+      </w:r>
+      <w:r>
+        <w:t xml:space="preserve"> This will start the model calibration process and may take several hours to run.</w:t>
+      </w:r>
+    </w:p>
+    <w:p>
+      <w:pPr>
+        <w:pStyle w:val="ListParagraph"/>
+        <w:keepLines/>
+        <w:numPr>
+          <w:ilvl w:val="0"/>
+          <w:numId w:val="2"/>
+        </w:numPr>
+      </w:pPr>
+      <w:r>
+        <w:lastRenderedPageBreak/>
+        <w:t xml:space="preserve">When PEST has finished running, select </w:t>
+      </w:r>
+      <w:r>
+        <w:rPr>
+          <w:b/>
+          <w:bCs/>
+        </w:rPr>
+        <w:t>File|Import|Gridded Data Files</w:t>
+      </w:r>
+      <w:r>
+        <w:t>.</w:t>
+      </w:r>
+      <w:r>
+        <w:t xml:space="preserve"> Click</w:t>
+      </w:r>
+      <w:r>
+        <w:t xml:space="preserve"> the </w:t>
+      </w:r>
+      <w:r>
+        <w:rPr>
+          <w:b/>
+          <w:bCs/>
+        </w:rPr>
+        <w:t>Open files</w:t>
+      </w:r>
+      <w:r>
+        <w:t xml:space="preserve"> button and select the </w:t>
+      </w:r>
+      <w:r>
+        <w:t>rma.npf.Kx_1.txt</w:t>
+      </w:r>
+      <w:r>
+        <w:t xml:space="preserve"> file in the arrays directory within the directory where you ran the model.</w:t>
+      </w:r>
+      <w:r>
+        <w:t xml:space="preserve"> Click OK to import the data.</w:t>
+      </w:r>
+      <w:r>
+        <w:br/>
+      </w:r>
+      <w:r>
+        <w:rPr>
+          <w:noProof/>
+        </w:rPr>
+        <w:drawing>
+          <wp:inline distT="0" distB="0" distL="0" distR="0" wp14:anchorId="6D1D414F" wp14:editId="45F499F4">
+            <wp:extent cx="3149600" cy="1750646"/>
+            <wp:effectExtent l="0" t="0" r="0" b="2540"/>
+            <wp:docPr id="38" name="Picture 38"/>
+            <wp:cNvGraphicFramePr>
+              <a:graphicFrameLocks xmlns:a="http://schemas.openxmlformats.org/drawingml/2006/main" noChangeAspect="1"/>
+            </wp:cNvGraphicFramePr>
+            <a:graphic xmlns:a="http://schemas.openxmlformats.org/drawingml/2006/main">
+              <a:graphicData uri="http://schemas.openxmlformats.org/drawingml/2006/picture">
+                <pic:pic xmlns:pic="http://schemas.openxmlformats.org/drawingml/2006/picture">
+                  <pic:nvPicPr>
+                    <pic:cNvPr id="1" name=""/>
+                    <pic:cNvPicPr/>
+                  </pic:nvPicPr>
+                  <pic:blipFill>
+                    <a:blip r:embed="rId28"/>
+                    <a:stretch>
+                      <a:fillRect/>
+                    </a:stretch>
+                  </pic:blipFill>
+                  <pic:spPr>
+                    <a:xfrm>
+                      <a:off x="0" y="0"/>
+                      <a:ext cx="3173802" cy="1764099"/>
+                    </a:xfrm>
+                    <a:prstGeom prst="rect">
+                      <a:avLst/>
+                    </a:prstGeom>
+                  </pic:spPr>
+                </pic:pic>
+              </a:graphicData>
+            </a:graphic>
+          </wp:inline>
+        </w:drawing>
+      </w:r>
+    </w:p>
+    <w:p>
+      <w:pPr>
+        <w:pStyle w:val="ListParagraph"/>
+        <w:keepLines/>
+        <w:numPr>
+          <w:ilvl w:val="0"/>
+          <w:numId w:val="2"/>
+        </w:numPr>
+      </w:pPr>
+      <w:r>
+        <w:t>If you contour the new data set using a log transform, the results should look similar to the following.</w:t>
+      </w:r>
+      <w:bookmarkStart w:id="0" w:name="_GoBack"/>
+      <w:bookmarkEnd w:id="0"/>
+      <w:r>
+        <w:br/>
+      </w:r>
+      <w:r>
+        <w:rPr>
+          <w:noProof/>
+        </w:rPr>
+        <w:drawing>
+          <wp:inline distT="0" distB="0" distL="0" distR="0" wp14:anchorId="74CA84DA" wp14:editId="18579775">
+            <wp:extent cx="4905375" cy="3714750"/>
+            <wp:effectExtent l="0" t="0" r="9525" b="0"/>
+            <wp:docPr id="39" name="Picture 39"/>
+            <wp:cNvGraphicFramePr>
+              <a:graphicFrameLocks xmlns:a="http://schemas.openxmlformats.org/drawingml/2006/main" noChangeAspect="1"/>
+            </wp:cNvGraphicFramePr>
+            <a:graphic xmlns:a="http://schemas.openxmlformats.org/drawingml/2006/main">
+              <a:graphicData uri="http://schemas.openxmlformats.org/drawingml/2006/picture">
+                <pic:pic xmlns:pic="http://schemas.openxmlformats.org/drawingml/2006/picture">
+                  <pic:nvPicPr>
+                    <pic:cNvPr id="1" name=""/>
+                    <pic:cNvPicPr/>
+                  </pic:nvPicPr>
+                  <pic:blipFill>
+                    <a:blip r:embed="rId29"/>
+                    <a:stretch>
+                      <a:fillRect/>
+                    </a:stretch>
+                  </pic:blipFill>
+                  <pic:spPr>
+                    <a:xfrm>
+                      <a:off x="0" y="0"/>
+                      <a:ext cx="4905375" cy="3714750"/>
+                    </a:xfrm>
+                    <a:prstGeom prst="rect">
+                      <a:avLst/>
+                    </a:prstGeom>
+                  </pic:spPr>
+                </pic:pic>
+              </a:graphicData>
+            </a:graphic>
+          </wp:inline>
+        </w:drawing>
+      </w:r>
+    </w:p>
+    <w:p>
+      <w:pPr>
+        <w:pStyle w:val="Heading1"/>
+      </w:pPr>
+      <w:r>
+        <w:t>Known Issues</w:t>
+      </w:r>
+    </w:p>
+    <w:p>
+      <w:r>
+        <w:t>There</w:t>
+      </w:r>
+      <w:r>
+        <w:t xml:space="preserve"> are</w:t>
+      </w:r>
+      <w:r>
+        <w:t xml:space="preserve"> </w:t>
+      </w:r>
+      <w:r>
+        <w:t>several</w:t>
+      </w:r>
+      <w:r>
+        <w:t xml:space="preserve"> issues that are yet to be resolved. Here are the most prominent ones of which you should be aware.</w:t>
+      </w:r>
+    </w:p>
+    <w:p>
+      <w:pPr>
+        <w:pStyle w:val="Heading2"/>
+      </w:pPr>
+      <w:r>
+        <w:t>No Prior Information for Pilot Points</w:t>
+      </w:r>
+    </w:p>
+    <w:p>
+      <w:r>
+        <w:t>ModelMuse does not include any prior information for Pilot Points as would typically be required. You may wish to use GENREG in the PEST groundwater utilities. To add such information. There are other utilities in the PEST Utility Support Software that you might also consider.</w:t>
+      </w:r>
+    </w:p>
+    <w:p>
+      <w:pPr>
+        <w:pStyle w:val="Heading2"/>
+      </w:pPr>
+      <w:r>
+        <w:lastRenderedPageBreak/>
+        <w:t>Linked Data Sets and Anisotropy.</w:t>
+      </w:r>
+    </w:p>
+    <w:p>
+      <w:r>
+        <w:t xml:space="preserve">In ModelMuse, there are a number of data sets whose default formulas link them with other data sets. The most prominent of these are Kx, Ky, and Kz. The default formulas for Ky is Kx and the default formula for Kz is Kx/10. Now consider the case where you want Ky to have the same value as Kx but you also want to calibrate Kx. One option would be to define one or more parameters for Kx but do nothing with Ky. PEST will then modify Kx but the value of Ky was set by ModelMuse and doesn’t instruct PEST to modify it so nothing happens to Ky so you don’t achieve your goal of having Ky be the same as Kx. Another option would be to have both Kx and Ky be estimated and to use the same parameters for both and in the same locations. This doesn’t work either so long as the formula for Ky is set to Kx. Suppose the parameter value was 1E-4 m/s. Kx then gets a value of 1E-4 times whatever value was assigned to Kx by the default formula or objects. Let’s assume that the default formula for Kx is 1 so the final value for Kx is 1E-4. The value of Ky set by the default formula is 1E-4. This is multiplied by the parameter value to get a final value of 1E-8. That is very different from your goal of having Kx equal to Ky. </w:t>
+      </w:r>
+    </w:p>
+    <w:p>
+      <w:r>
+        <w:t>The best way to handle this to meet the goal is to specify horizontal anisotropy as the model input rather than specifying Ky directly. In MODFLOW 6, this is done using an option in the NPF package. There is a similar option for vertical anisotropy. In MODFLOW-2005, horizontal anisotropy is part of the model input by default and you can also have vertical anisotropy be part of the model input.  You can also have horizontal anisotropy and vertical anisotropy parameters. The parameters are specified in the “Model|MODFLOW Packages and Programs” dialog box. The vertical anisotropy option is specified in the “Model|MODFLOW Layers” dialog box.</w:t>
+      </w:r>
+    </w:p>
+    <w:p>
+      <w:r>
+        <w:t>There are no similar options for SUTRA. Your best option is probably to use tied parameters for Ky and Kz. However, this isn’t supported right now if pilot points are used.</w:t>
+      </w:r>
+    </w:p>
+    <w:p>
+      <w:r>
+        <w:rPr>
+          <w:noProof/>
+        </w:rPr>
+        <w:drawing>
+          <wp:inline distT="0" distB="0" distL="0" distR="0" wp14:anchorId="097B01E5" wp14:editId="4F0473F3">
+            <wp:extent cx="3170484" cy="2381250"/>
+            <wp:effectExtent l="0" t="0" r="0" b="0"/>
+            <wp:docPr id="9" name="Picture 9"/>
+            <wp:cNvGraphicFramePr>
+              <a:graphicFrameLocks xmlns:a="http://schemas.openxmlformats.org/drawingml/2006/main" noChangeAspect="1"/>
+            </wp:cNvGraphicFramePr>
+            <a:graphic xmlns:a="http://schemas.openxmlformats.org/drawingml/2006/main">
+              <a:graphicData uri="http://schemas.openxmlformats.org/drawingml/2006/picture">
+                <pic:pic xmlns:pic="http://schemas.openxmlformats.org/drawingml/2006/picture">
+                  <pic:nvPicPr>
+                    <pic:cNvPr id="1" name=""/>
+                    <pic:cNvPicPr/>
+                  </pic:nvPicPr>
+                  <pic:blipFill>
+                    <a:blip r:embed="rId30"/>
+                    <a:stretch>
+                      <a:fillRect/>
+                    </a:stretch>
+                  </pic:blipFill>
+                  <pic:spPr>
+                    <a:xfrm>
+                      <a:off x="0" y="0"/>
+                      <a:ext cx="3187652" cy="2394144"/>
+                    </a:xfrm>
+                    <a:prstGeom prst="rect">
+                      <a:avLst/>
+                    </a:prstGeom>
+                  </pic:spPr>
+                </pic:pic>
+              </a:graphicData>
+            </a:graphic>
+          </wp:inline>
+        </w:drawing>
+      </w:r>
+    </w:p>
+    <w:p>
+      <w:r>
+        <w:rPr>
+          <w:noProof/>
+        </w:rPr>
+        <w:lastRenderedPageBreak/>
+        <w:drawing>
+          <wp:inline distT="0" distB="0" distL="0" distR="0" wp14:anchorId="78E10F3C" wp14:editId="6D126874">
+            <wp:extent cx="2971800" cy="2232025"/>
+            <wp:effectExtent l="0" t="0" r="0" b="0"/>
+            <wp:docPr id="10" name="Picture 10"/>
+            <wp:cNvGraphicFramePr>
+              <a:graphicFrameLocks xmlns:a="http://schemas.openxmlformats.org/drawingml/2006/main" noChangeAspect="1"/>
+            </wp:cNvGraphicFramePr>
+            <a:graphic xmlns:a="http://schemas.openxmlformats.org/drawingml/2006/main">
+              <a:graphicData uri="http://schemas.openxmlformats.org/drawingml/2006/picture">
+                <pic:pic xmlns:pic="http://schemas.openxmlformats.org/drawingml/2006/picture">
+                  <pic:nvPicPr>
+                    <pic:cNvPr id="1" name=""/>
+                    <pic:cNvPicPr/>
+                  </pic:nvPicPr>
+                  <pic:blipFill>
+                    <a:blip r:embed="rId31"/>
+                    <a:stretch>
+                      <a:fillRect/>
+                    </a:stretch>
+                  </pic:blipFill>
+                  <pic:spPr>
+                    <a:xfrm>
+                      <a:off x="0" y="0"/>
+                      <a:ext cx="2999429" cy="2252776"/>
+                    </a:xfrm>
+                    <a:prstGeom prst="rect">
+                      <a:avLst/>
+                    </a:prstGeom>
+                  </pic:spPr>
+                </pic:pic>
+              </a:graphicData>
+            </a:graphic>
+          </wp:inline>
+        </w:drawing>
+      </w:r>
+      <w:r>
+        <w:rPr>
+          <w:noProof/>
+        </w:rPr>
+        <w:t xml:space="preserve"> </w:t>
+      </w:r>
+      <w:r>
+        <w:rPr>
+          <w:noProof/>
+        </w:rPr>
+        <w:t xml:space="preserve">  </w:t>
+      </w:r>
+      <w:r>
+        <w:rPr>
+          <w:noProof/>
+        </w:rPr>
+        <w:drawing>
+          <wp:inline distT="0" distB="0" distL="0" distR="0" wp14:anchorId="763E2D7D" wp14:editId="4A63FE49">
+            <wp:extent cx="2549760" cy="2235835"/>
+            <wp:effectExtent l="0" t="0" r="3175" b="0"/>
+            <wp:docPr id="11" name="Picture 11"/>
+            <wp:cNvGraphicFramePr>
+              <a:graphicFrameLocks xmlns:a="http://schemas.openxmlformats.org/drawingml/2006/main" noChangeAspect="1"/>
+            </wp:cNvGraphicFramePr>
+            <a:graphic xmlns:a="http://schemas.openxmlformats.org/drawingml/2006/main">
+              <a:graphicData uri="http://schemas.openxmlformats.org/drawingml/2006/picture">
+                <pic:pic xmlns:pic="http://schemas.openxmlformats.org/drawingml/2006/picture">
+                  <pic:nvPicPr>
+                    <pic:cNvPr id="1" name=""/>
+                    <pic:cNvPicPr/>
+                  </pic:nvPicPr>
+                  <pic:blipFill>
+                    <a:blip r:embed="rId32"/>
+                    <a:stretch>
+                      <a:fillRect/>
+                    </a:stretch>
+                  </pic:blipFill>
+                  <pic:spPr>
+                    <a:xfrm>
+                      <a:off x="0" y="0"/>
                       <a:ext cx="2595300" cy="2275768"/>
                     </a:xfrm>
                     <a:prstGeom prst="rect">
@@ -2270,7 +3569,6 @@
         <w:pStyle w:val="Heading2"/>
       </w:pPr>
       <w:r>
-        <w:lastRenderedPageBreak/>
         <w:t>Pilot Points are not displayed in the Export Image dialog box.</w:t>
       </w:r>
     </w:p>
@@ -2288,6 +3586,92 @@
 <file path=word/numbering.xml><?xml version="1.0" encoding="utf-8"?>
 <w:numbering xmlns:wpc="http://schemas.microsoft.com/office/word/2010/wordprocessingCanvas" xmlns:cx="http://schemas.microsoft.com/office/drawing/2014/chartex" xmlns:cx1="http://schemas.microsoft.com/office/drawing/2015/9/8/chartex" xmlns:cx2="http://schemas.microsoft.com/office/drawing/2015/10/21/chartex" xmlns:cx3="http://schemas.microsoft.com/office/drawing/2016/5/9/chartex" xmlns:cx4="http://schemas.microsoft.com/office/drawing/2016/5/10/chartex" xmlns:cx5="http://schemas.microsoft.com/office/drawing/2016/5/11/chartex" xmlns:cx6="http://schemas.microsoft.com/office/drawing/2016/5/12/chartex" xmlns:cx7="http://schemas.microsoft.com/office/drawing/2016/5/13/chartex" xmlns:cx8="http://schemas.microsoft.com/office/drawing/2016/5/14/chartex" xmlns:mc="http://schemas.openxmlformats.org/markup-compatibility/2006" xmlns:aink="http://schemas.microsoft.com/office/drawing/2016/ink" xmlns:am3d="http://schemas.microsoft.com/office/drawing/2017/model3d" xmlns:o="urn:schemas-microsoft-com:office:office" xmlns:r="http://schemas.openxmlformats.org/officeDocument/2006/relationships" xmlns:m="http://schemas.openxmlformats.org/officeDocument/2006/math" xmlns:v="urn:schemas-microsoft-com:vml" xmlns:wp14="http://schemas.microsoft.com/office/word/2010/wordprocessingDrawing" xmlns:wp="http://schemas.openxmlformats.org/drawingml/2006/wordprocessingDrawing" xmlns:w10="urn:schemas-microsoft-com:office:word" xmlns:w="http://schemas.openxmlformats.org/wordprocessingml/2006/main" xmlns:w14="http://schemas.microsoft.com/office/word/2010/wordml" xmlns:w15="http://schemas.microsoft.com/office/word/2012/wordml" xmlns:w16cid="http://schemas.microsoft.com/office/word/2016/wordml/cid" xmlns:w16se="http://schemas.microsoft.com/office/word/2015/wordml/symex" xmlns:wpg="http://schemas.microsoft.com/office/word/2010/wordprocessingGroup" xmlns:wpi="http://schemas.microsoft.com/office/word/2010/wordprocessingInk" xmlns:wne="http://schemas.microsoft.com/office/word/2006/wordml" xmlns:wps="http://schemas.microsoft.com/office/word/2010/wordprocessingShape" mc:Ignorable="w14 w15 w16se w16cid wp14">
   <w:abstractNum w:abstractNumId="0" w15:restartNumberingAfterBreak="0">
+    <w:nsid w:val="047072AA"/>
+    <w:multiLevelType w:val="hybridMultilevel"/>
+    <w:tmpl w:val="51966F28"/>
+    <w:lvl w:ilvl="0" w:tplc="0409000F">
+      <w:start w:val="1"/>
+      <w:numFmt w:val="decimal"/>
+      <w:lvlText w:val="%1."/>
+      <w:lvlJc w:val="left"/>
+      <w:pPr>
+        <w:ind w:left="720" w:hanging="360"/>
+      </w:pPr>
+    </w:lvl>
+    <w:lvl w:ilvl="1" w:tplc="04090019" w:tentative="1">
+      <w:start w:val="1"/>
+      <w:numFmt w:val="lowerLetter"/>
+      <w:lvlText w:val="%2."/>
+      <w:lvlJc w:val="left"/>
+      <w:pPr>
+        <w:ind w:left="1440" w:hanging="360"/>
+      </w:pPr>
+    </w:lvl>
+    <w:lvl w:ilvl="2" w:tplc="0409001B" w:tentative="1">
+      <w:start w:val="1"/>
+      <w:numFmt w:val="lowerRoman"/>
+      <w:lvlText w:val="%3."/>
+      <w:lvlJc w:val="right"/>
+      <w:pPr>
+        <w:ind w:left="2160" w:hanging="180"/>
+      </w:pPr>
+    </w:lvl>
+    <w:lvl w:ilvl="3" w:tplc="0409000F" w:tentative="1">
+      <w:start w:val="1"/>
+      <w:numFmt w:val="decimal"/>
+      <w:lvlText w:val="%4."/>
+      <w:lvlJc w:val="left"/>
+      <w:pPr>
+        <w:ind w:left="2880" w:hanging="360"/>
+      </w:pPr>
+    </w:lvl>
+    <w:lvl w:ilvl="4" w:tplc="04090019" w:tentative="1">
+      <w:start w:val="1"/>
+      <w:numFmt w:val="lowerLetter"/>
+      <w:lvlText w:val="%5."/>
+      <w:lvlJc w:val="left"/>
+      <w:pPr>
+        <w:ind w:left="3600" w:hanging="360"/>
+      </w:pPr>
+    </w:lvl>
+    <w:lvl w:ilvl="5" w:tplc="0409001B" w:tentative="1">
+      <w:start w:val="1"/>
+      <w:numFmt w:val="lowerRoman"/>
+      <w:lvlText w:val="%6."/>
+      <w:lvlJc w:val="right"/>
+      <w:pPr>
+        <w:ind w:left="4320" w:hanging="180"/>
+      </w:pPr>
+    </w:lvl>
+    <w:lvl w:ilvl="6" w:tplc="0409000F" w:tentative="1">
+      <w:start w:val="1"/>
+      <w:numFmt w:val="decimal"/>
+      <w:lvlText w:val="%7."/>
+      <w:lvlJc w:val="left"/>
+      <w:pPr>
+        <w:ind w:left="5040" w:hanging="360"/>
+      </w:pPr>
+    </w:lvl>
+    <w:lvl w:ilvl="7" w:tplc="04090019" w:tentative="1">
+      <w:start w:val="1"/>
+      <w:numFmt w:val="lowerLetter"/>
+      <w:lvlText w:val="%8."/>
+      <w:lvlJc w:val="left"/>
+      <w:pPr>
+        <w:ind w:left="5760" w:hanging="360"/>
+      </w:pPr>
+    </w:lvl>
+    <w:lvl w:ilvl="8" w:tplc="0409001B" w:tentative="1">
+      <w:start w:val="1"/>
+      <w:numFmt w:val="lowerRoman"/>
+      <w:lvlText w:val="%9."/>
+      <w:lvlJc w:val="right"/>
+      <w:pPr>
+        <w:ind w:left="6480" w:hanging="180"/>
+      </w:pPr>
+    </w:lvl>
+  </w:abstractNum>
+  <w:abstractNum w:abstractNumId="1" w15:restartNumberingAfterBreak="0">
     <w:nsid w:val="56BD6734"/>
     <w:multiLevelType w:val="hybridMultilevel"/>
     <w:tmpl w:val="131EB1A0"/>
@@ -2401,6 +3785,9 @@
     </w:lvl>
   </w:abstractNum>
   <w:num w:numId="1">
+    <w:abstractNumId w:val="1"/>
+  </w:num>
+  <w:num w:numId="2">
     <w:abstractNumId w:val="0"/>
   </w:num>
 </w:numbering>

</xml_diff>